<commit_message>
update so I can work over lunch tomorrow
</commit_message>
<xml_diff>
--- a/changes/Response to Examiners_Alun April 10.docx
+++ b/changes/Response to Examiners_Alun April 10.docx
@@ -1147,7 +1147,29 @@
             </w:pPr>
             <w:r>
               <w:rPr/>
-              <w:t>Each scenario has been described, as well as how the network is saturated and how the transmission rate can be varied.</w:t>
+              <w:t xml:space="preserve">Each scenario has been described, as well as how the network is saturated and how the transmission rate </w:t>
+            </w:r>
+            <w:del w:id="15" w:author="Unknown Author" w:date="2015-04-12T17:12:00Z">
+              <w:r>
+                <w:rPr/>
+                <w:delText>can be</w:delText>
+              </w:r>
+            </w:del>
+            <w:ins w:id="16" w:author="Unknown Author" w:date="2015-04-12T17:12:00Z">
+              <w:r>
+                <w:rPr/>
+                <w:t xml:space="preserve"> </w:t>
+              </w:r>
+            </w:ins>
+            <w:ins w:id="17" w:author="Unknown Author" w:date="2015-04-12T17:12:00Z">
+              <w:r>
+                <w:rPr/>
+                <w:t>is</w:t>
+              </w:r>
+            </w:ins>
+            <w:r>
+              <w:rPr/>
+              <w:t xml:space="preserve"> varied.</w:t>
             </w:r>
           </w:p>
           <w:p>
@@ -1268,7 +1290,7 @@
                 <w:sz w:val="24"/>
               </w:rPr>
             </w:pPr>
-            <w:ins w:id="15" w:author="Unknown Author" w:date="2015-04-10T15:21:00Z">
+            <w:ins w:id="18" w:author="Unknown Author" w:date="2015-04-10T15:21:00Z">
               <w:r>
                 <w:rPr/>
                 <w:t>4</w:t>
@@ -1330,7 +1352,7 @@
               <w:pStyle w:val="TableContents"/>
               <w:rPr/>
             </w:pPr>
-            <w:ins w:id="16" w:author="Unknown Author" w:date="2015-04-10T14:57:00Z">
+            <w:ins w:id="19" w:author="Unknown Author" w:date="2015-04-10T14:57:00Z">
               <w:r>
                 <w:rPr/>
                 <w:t>150</w:t>
@@ -1405,7 +1427,7 @@
               <w:pStyle w:val="TableContents"/>
               <w:rPr/>
             </w:pPr>
-            <w:del w:id="17" w:author="Unknown Author" w:date="2015-04-10T14:57:00Z">
+            <w:del w:id="20" w:author="Unknown Author" w:date="2015-04-10T14:57:00Z">
               <w:r>
                 <w:rPr/>
                 <w:delText>150</w:delText>
@@ -1462,13 +1484,13 @@
               <w:rPr/>
               <w:t xml:space="preserve">The standard error for the transmission time is very small, whereas the standard deviation can be huge. Therefore, showing error bars or box and whisker plots has proven to be difficult. </w:t>
             </w:r>
-            <w:ins w:id="18" w:author="Unknown Author" w:date="2015-04-12T16:24:00Z">
+            <w:ins w:id="21" w:author="Unknown Author" w:date="2015-04-12T16:24:00Z">
               <w:r>
                 <w:rPr/>
                 <w:t xml:space="preserve"> Instead, scatter plots have been used that show a 95%</w:t>
               </w:r>
             </w:ins>
-            <w:ins w:id="19" w:author="Unknown Author" w:date="2015-04-12T16:25:00Z">
+            <w:ins w:id="22" w:author="Unknown Author" w:date="2015-04-12T16:25:00Z">
               <w:r>
                 <w:rPr/>
                 <w:t xml:space="preserve"> CI with the mean being the central point. I hope this is OK!</w:t>
@@ -1501,7 +1523,7 @@
                 <w:sz w:val="24"/>
               </w:rPr>
             </w:pPr>
-            <w:ins w:id="20" w:author="Unknown Author" w:date="2015-04-10T15:21:00Z">
+            <w:ins w:id="23" w:author="Unknown Author" w:date="2015-04-10T15:21:00Z">
               <w:r>
                 <w:rPr/>
                 <w:t>5</w:t>
@@ -1553,7 +1575,7 @@
               <w:pStyle w:val="TableContents"/>
               <w:rPr/>
             </w:pPr>
-            <w:ins w:id="21" w:author="Unknown Author" w:date="2015-04-10T14:57:00Z">
+            <w:ins w:id="24" w:author="Unknown Author" w:date="2015-04-10T14:57:00Z">
               <w:r>
                 <w:rPr/>
                 <w:t>150</w:t>
@@ -1640,7 +1662,7 @@
               <w:pStyle w:val="TableContents"/>
               <w:rPr/>
             </w:pPr>
-            <w:del w:id="22" w:author="Unknown Author" w:date="2015-04-10T14:57:00Z">
+            <w:del w:id="25" w:author="Unknown Author" w:date="2015-04-10T14:57:00Z">
               <w:r>
                 <w:rPr/>
                 <w:delText>150</w:delText>
@@ -1723,7 +1745,7 @@
                 <w:sz w:val="24"/>
               </w:rPr>
             </w:pPr>
-            <w:ins w:id="23" w:author="Unknown Author" w:date="2015-04-10T15:21:00Z">
+            <w:ins w:id="26" w:author="Unknown Author" w:date="2015-04-10T15:21:00Z">
               <w:r>
                 <w:rPr/>
                 <w:t>6</w:t>
@@ -1775,7 +1797,7 @@
               <w:pStyle w:val="TableContents"/>
               <w:rPr/>
             </w:pPr>
-            <w:ins w:id="24" w:author="Unknown Author" w:date="2015-04-10T14:57:00Z">
+            <w:ins w:id="27" w:author="Unknown Author" w:date="2015-04-10T14:57:00Z">
               <w:r>
                 <w:rPr/>
                 <w:t>-</w:t>
@@ -1851,7 +1873,7 @@
               <w:pStyle w:val="TableContents"/>
               <w:rPr/>
             </w:pPr>
-            <w:del w:id="25" w:author="Unknown Author" w:date="2015-04-10T14:57:00Z">
+            <w:del w:id="28" w:author="Unknown Author" w:date="2015-04-10T14:57:00Z">
               <w:r>
                 <w:rPr/>
                 <w:delText>-</w:delText>
@@ -1934,7 +1956,7 @@
                 <w:sz w:val="24"/>
               </w:rPr>
             </w:pPr>
-            <w:ins w:id="26" w:author="Unknown Author" w:date="2015-04-10T15:21:00Z">
+            <w:ins w:id="29" w:author="Unknown Author" w:date="2015-04-10T15:21:00Z">
               <w:r>
                 <w:rPr/>
                 <w:t>7</w:t>
@@ -1986,7 +2008,7 @@
               <w:pStyle w:val="TableContents"/>
               <w:rPr/>
             </w:pPr>
-            <w:ins w:id="27" w:author="Unknown Author" w:date="2015-04-12T16:50:00Z">
+            <w:ins w:id="30" w:author="Unknown Author" w:date="2015-04-12T16:50:00Z">
               <w:r>
                 <w:rPr/>
                 <w:t>73,74</w:t>
@@ -1998,7 +2020,7 @@
               <w:pStyle w:val="TableContents"/>
               <w:rPr/>
             </w:pPr>
-            <w:ins w:id="28" w:author="Unknown Author" w:date="2015-04-12T16:51:00Z">
+            <w:ins w:id="31" w:author="Unknown Author" w:date="2015-04-12T16:51:00Z">
               <w:r>
                 <w:rPr/>
                 <w:t>88</w:t>
@@ -2025,7 +2047,7 @@
               <w:pStyle w:val="TableContents"/>
               <w:rPr/>
             </w:pPr>
-            <w:ins w:id="29" w:author="Unknown Author" w:date="2015-04-12T16:51:00Z">
+            <w:ins w:id="32" w:author="Unknown Author" w:date="2015-04-12T16:51:00Z">
               <w:r>
                 <w:rPr/>
                 <w:t>Fig 4.4.</w:t>
@@ -2037,7 +2059,7 @@
               <w:pStyle w:val="TableContents"/>
               <w:rPr/>
             </w:pPr>
-            <w:ins w:id="30" w:author="Unknown Author" w:date="2015-04-12T16:51:00Z">
+            <w:ins w:id="33" w:author="Unknown Author" w:date="2015-04-12T16:51:00Z">
               <w:r>
                 <w:rPr/>
                 <w:t>DB name removed</w:t>
@@ -2069,7 +2091,7 @@
               <w:rPr/>
               <w:t xml:space="preserve">I have read through the walkthrough section of the architecture chapter and checked any points that describe the architecture design. </w:t>
             </w:r>
-            <w:del w:id="31" w:author="Unknown Author" w:date="2015-04-12T16:41:00Z">
+            <w:del w:id="34" w:author="Unknown Author" w:date="2015-04-12T16:41:00Z">
               <w:r>
                 <w:rPr/>
                 <w:delText>This section should  now only describe parts of the architecture that have already been explained.</w:delText>
@@ -2081,19 +2103,19 @@
               <w:pStyle w:val="TableContents"/>
               <w:rPr/>
             </w:pPr>
-            <w:ins w:id="32" w:author="Unknown Author" w:date="2015-04-12T16:48:00Z">
+            <w:ins w:id="35" w:author="Unknown Author" w:date="2015-04-12T16:48:00Z">
               <w:r>
                 <w:rPr/>
                 <w:t xml:space="preserve">I have moved the EXIF section </w:t>
               </w:r>
             </w:ins>
-            <w:ins w:id="33" w:author="Unknown Author" w:date="2015-04-12T16:51:00Z">
+            <w:ins w:id="36" w:author="Unknown Author" w:date="2015-04-12T16:51:00Z">
               <w:r>
                 <w:rPr/>
                 <w:t>above</w:t>
               </w:r>
             </w:ins>
-            <w:ins w:id="34" w:author="Unknown Author" w:date="2015-04-12T16:49:00Z">
+            <w:ins w:id="37" w:author="Unknown Author" w:date="2015-04-12T16:49:00Z">
               <w:r>
                 <w:rPr/>
                 <w:t xml:space="preserve"> walkthrough and removed mention of specific choices, such as MySQL, when talking about technologies that could be replaced.</w:t>
@@ -2177,7 +2199,7 @@
               <w:pStyle w:val="TableContents"/>
               <w:rPr/>
             </w:pPr>
-            <w:del w:id="35" w:author="Unknown Author" w:date="2015-04-12T16:48:00Z">
+            <w:del w:id="38" w:author="Unknown Author" w:date="2015-04-12T16:48:00Z">
               <w:commentRangeStart w:id="5"/>
               <w:r>
                 <w:rPr/>
@@ -2218,7 +2240,7 @@
                 <w:sz w:val="24"/>
               </w:rPr>
             </w:pPr>
-            <w:ins w:id="36" w:author="Unknown Author" w:date="2015-04-10T15:21:00Z">
+            <w:ins w:id="39" w:author="Unknown Author" w:date="2015-04-10T15:21:00Z">
               <w:r>
                 <w:rPr/>
                 <w:t>8</w:t>
@@ -2270,13 +2292,13 @@
               <w:pStyle w:val="TableContents"/>
               <w:rPr/>
             </w:pPr>
-            <w:ins w:id="37" w:author="Unknown Author" w:date="2015-04-10T14:57:00Z">
+            <w:ins w:id="40" w:author="Unknown Author" w:date="2015-04-10T14:57:00Z">
               <w:r>
                 <w:rPr/>
                 <w:t>6</w:t>
               </w:r>
             </w:ins>
-            <w:ins w:id="38" w:author="Unknown Author" w:date="2015-04-10T14:57:00Z">
+            <w:ins w:id="41" w:author="Unknown Author" w:date="2015-04-10T14:57:00Z">
               <w:r>
                 <w:rPr/>
                 <w:t>6</w:t>
@@ -2288,13 +2310,13 @@
               <w:pStyle w:val="TableContents"/>
               <w:rPr/>
             </w:pPr>
-            <w:ins w:id="39" w:author="Unknown Author" w:date="2015-04-10T14:57:00Z">
+            <w:ins w:id="42" w:author="Unknown Author" w:date="2015-04-10T14:57:00Z">
               <w:r>
                 <w:rPr/>
                 <w:t>12</w:t>
               </w:r>
             </w:ins>
-            <w:ins w:id="40" w:author="Unknown Author" w:date="2015-04-10T14:57:00Z">
+            <w:ins w:id="43" w:author="Unknown Author" w:date="2015-04-10T14:57:00Z">
               <w:r>
                 <w:rPr/>
                 <w:t>4</w:t>
@@ -2321,7 +2343,7 @@
               <w:pStyle w:val="TableContents"/>
               <w:rPr/>
             </w:pPr>
-            <w:ins w:id="41" w:author="Unknown Author" w:date="2015-04-10T14:57:00Z">
+            <w:ins w:id="44" w:author="Unknown Author" w:date="2015-04-10T14:57:00Z">
               <w:r>
                 <w:rPr/>
                 <w:t>3</w:t>
@@ -2333,7 +2355,7 @@
               <w:pStyle w:val="TableContents"/>
               <w:rPr/>
             </w:pPr>
-            <w:ins w:id="42" w:author="Unknown Author" w:date="2015-04-10T14:57:00Z">
+            <w:ins w:id="45" w:author="Unknown Author" w:date="2015-04-10T14:57:00Z">
               <w:r>
                 <w:rPr/>
                 <w:t>1</w:t>
@@ -2486,7 +2508,7 @@
               <w:pStyle w:val="TableContents"/>
               <w:rPr/>
             </w:pPr>
-            <w:del w:id="43" w:author="Unknown Author" w:date="2015-04-10T14:57:00Z">
+            <w:del w:id="46" w:author="Unknown Author" w:date="2015-04-10T14:57:00Z">
               <w:r>
                 <w:rPr/>
                 <w:delText>67</w:delText>
@@ -2498,7 +2520,7 @@
               <w:pStyle w:val="TableContents"/>
               <w:rPr/>
             </w:pPr>
-            <w:del w:id="44" w:author="Unknown Author" w:date="2015-04-10T14:57:00Z">
+            <w:del w:id="47" w:author="Unknown Author" w:date="2015-04-10T14:57:00Z">
               <w:r>
                 <w:rPr/>
                 <w:delText>123</w:delText>
@@ -2525,7 +2547,7 @@
               <w:pStyle w:val="TableContents"/>
               <w:rPr/>
             </w:pPr>
-            <w:del w:id="45" w:author="Unknown Author" w:date="2015-04-10T14:57:00Z">
+            <w:del w:id="48" w:author="Unknown Author" w:date="2015-04-10T14:57:00Z">
               <w:r>
                 <w:rPr/>
                 <w:delText>3</w:delText>
@@ -2537,7 +2559,7 @@
               <w:pStyle w:val="TableContents"/>
               <w:rPr/>
             </w:pPr>
-            <w:del w:id="46" w:author="Unknown Author" w:date="2015-04-10T14:57:00Z">
+            <w:del w:id="49" w:author="Unknown Author" w:date="2015-04-10T14:57:00Z">
               <w:r>
                 <w:rPr/>
                 <w:delText>1</w:delText>
@@ -2596,7 +2618,7 @@
                 <w:sz w:val="24"/>
               </w:rPr>
             </w:pPr>
-            <w:ins w:id="47" w:author="Unknown Author" w:date="2015-04-10T15:21:00Z">
+            <w:ins w:id="50" w:author="Unknown Author" w:date="2015-04-10T15:21:00Z">
               <w:r>
                 <w:rPr/>
                 <w:t>9</w:t>
@@ -2668,7 +2690,7 @@
               <w:pStyle w:val="TableContents"/>
               <w:rPr/>
             </w:pPr>
-            <w:ins w:id="48" w:author="Unknown Author" w:date="2015-04-12T16:53:00Z">
+            <w:ins w:id="51" w:author="Unknown Author" w:date="2015-04-12T16:53:00Z">
               <w:r>
                 <w:rPr/>
                 <w:t>90</w:t>
@@ -2698,7 +2720,7 @@
                 <w:sz w:val="24"/>
               </w:rPr>
             </w:pPr>
-            <w:ins w:id="49" w:author="Unknown Author" w:date="2015-04-10T15:48:00Z">
+            <w:ins w:id="52" w:author="Unknown Author" w:date="2015-04-10T15:48:00Z">
               <w:r>
                 <w:rPr/>
                 <w:t>3</w:t>
@@ -2978,7 +3000,7 @@
               <w:pStyle w:val="TableContents"/>
               <w:rPr/>
             </w:pPr>
-            <w:del w:id="50" w:author="Unknown Author" w:date="2015-04-10T14:57:00Z">
+            <w:del w:id="53" w:author="Unknown Author" w:date="2015-04-10T14:57:00Z">
               <w:r>
                 <w:rPr/>
                 <w:delText>90</w:delText>
@@ -3005,7 +3027,7 @@
               <w:pStyle w:val="TableContents"/>
               <w:rPr/>
             </w:pPr>
-            <w:del w:id="51" w:author="Unknown Author" w:date="2015-04-10T14:57:00Z">
+            <w:del w:id="54" w:author="Unknown Author" w:date="2015-04-10T14:57:00Z">
               <w:r>
                 <w:rPr/>
                 <w:delText>1</w:delText>
@@ -3065,7 +3087,7 @@
                 <w:sz w:val="24"/>
               </w:rPr>
             </w:pPr>
-            <w:ins w:id="52" w:author="Unknown Author" w:date="2015-04-10T15:21:00Z">
+            <w:ins w:id="55" w:author="Unknown Author" w:date="2015-04-10T15:21:00Z">
               <w:r>
                 <w:rPr/>
                 <w:t>10</w:t>
@@ -3127,7 +3149,7 @@
               <w:pStyle w:val="TableContents"/>
               <w:rPr/>
             </w:pPr>
-            <w:ins w:id="53" w:author="Unknown Author" w:date="2015-04-10T14:57:00Z">
+            <w:ins w:id="56" w:author="Unknown Author" w:date="2015-04-10T14:57:00Z">
               <w:r>
                 <w:rPr/>
                 <w:t>55/56</w:t>
@@ -3139,13 +3161,13 @@
               <w:pStyle w:val="TableContents"/>
               <w:rPr/>
             </w:pPr>
-            <w:ins w:id="54" w:author="Unknown Author" w:date="2015-04-10T14:57:00Z">
+            <w:ins w:id="57" w:author="Unknown Author" w:date="2015-04-10T14:57:00Z">
               <w:r>
                 <w:rPr/>
                 <w:t>86/</w:t>
               </w:r>
             </w:ins>
-            <w:ins w:id="55" w:author="Unknown Author" w:date="2015-04-10T14:57:00Z">
+            <w:ins w:id="58" w:author="Unknown Author" w:date="2015-04-10T14:57:00Z">
               <w:r>
                 <w:rPr/>
                 <w:t>87</w:t>
@@ -3172,24 +3194,24 @@
               <w:pStyle w:val="TableContents"/>
               <w:rPr/>
             </w:pPr>
-            <w:ins w:id="56" w:author="Unknown Author" w:date="2015-04-10T14:57:00Z">
-              <w:r>
-                <w:rPr/>
-              </w:r>
-            </w:ins>
-          </w:p>
-          <w:p>
-            <w:pPr>
-              <w:pStyle w:val="TableContents"/>
-              <w:rPr/>
-            </w:pPr>
-            <w:ins w:id="57" w:author="Unknown Author" w:date="2015-04-12T16:54:00Z">
+            <w:ins w:id="59" w:author="Unknown Author" w:date="2015-04-10T14:57:00Z">
+              <w:r>
+                <w:rPr/>
+              </w:r>
+            </w:ins>
+          </w:p>
+          <w:p>
+            <w:pPr>
+              <w:pStyle w:val="TableContents"/>
+              <w:rPr/>
+            </w:pPr>
+            <w:ins w:id="60" w:author="Unknown Author" w:date="2015-04-12T16:54:00Z">
               <w:r>
                 <w:rPr/>
                 <w:t>3/</w:t>
               </w:r>
             </w:ins>
-            <w:ins w:id="58" w:author="Unknown Author" w:date="2015-04-12T16:55:00Z">
+            <w:ins w:id="61" w:author="Unknown Author" w:date="2015-04-12T16:55:00Z">
               <w:r>
                 <w:rPr/>
                 <w:t>1,2,3</w:t>
@@ -3744,7 +3766,7 @@
               <w:pStyle w:val="TableContents"/>
               <w:rPr/>
             </w:pPr>
-            <w:del w:id="59" w:author="Unknown Author" w:date="2015-04-10T14:57:00Z">
+            <w:del w:id="62" w:author="Unknown Author" w:date="2015-04-10T14:57:00Z">
               <w:r>
                 <w:rPr/>
                 <w:delText>55/56</w:delText>
@@ -3756,7 +3778,7 @@
               <w:pStyle w:val="TableContents"/>
               <w:rPr/>
             </w:pPr>
-            <w:del w:id="60" w:author="Unknown Author" w:date="2015-04-10T14:57:00Z">
+            <w:del w:id="63" w:author="Unknown Author" w:date="2015-04-10T14:57:00Z">
               <w:r>
                 <w:rPr/>
                 <w:delText>86</w:delText>
@@ -3783,7 +3805,7 @@
               <w:pStyle w:val="TableContents"/>
               <w:rPr/>
             </w:pPr>
-            <w:del w:id="61" w:author="Unknown Author" w:date="2015-04-10T14:57:00Z">
+            <w:del w:id="64" w:author="Unknown Author" w:date="2015-04-10T14:57:00Z">
               <w:r>
                 <w:rPr/>
                 <w:delText>3/1,2</w:delText>
@@ -3795,7 +3817,7 @@
               <w:pStyle w:val="TableContents"/>
               <w:rPr/>
             </w:pPr>
-            <w:del w:id="62" w:author="Unknown Author" w:date="2015-04-10T14:57:00Z">
+            <w:del w:id="65" w:author="Unknown Author" w:date="2015-04-10T14:57:00Z">
               <w:r>
                 <w:rPr/>
                 <w:delText>2</w:delText>
@@ -3854,7 +3876,7 @@
                 <w:sz w:val="24"/>
               </w:rPr>
             </w:pPr>
-            <w:ins w:id="63" w:author="Unknown Author" w:date="2015-04-10T15:21:00Z">
+            <w:ins w:id="66" w:author="Unknown Author" w:date="2015-04-10T15:21:00Z">
               <w:r>
                 <w:rPr/>
                 <w:t>11</w:t>
@@ -3936,13 +3958,13 @@
               <w:pStyle w:val="TableContents"/>
               <w:rPr/>
             </w:pPr>
-            <w:ins w:id="64" w:author="Unknown Author" w:date="2015-04-12T16:07:00Z">
+            <w:ins w:id="67" w:author="Unknown Author" w:date="2015-04-12T16:07:00Z">
               <w:r>
                 <w:rPr/>
                 <w:t>3</w:t>
               </w:r>
             </w:ins>
-            <w:ins w:id="65" w:author="Unknown Author" w:date="2015-04-12T16:07:00Z">
+            <w:ins w:id="68" w:author="Unknown Author" w:date="2015-04-12T16:07:00Z">
               <w:r>
                 <w:rPr/>
                 <w:t>9</w:t>
@@ -3954,7 +3976,7 @@
               <w:pStyle w:val="TableContents"/>
               <w:rPr/>
             </w:pPr>
-            <w:ins w:id="66" w:author="Unknown Author" w:date="2015-04-12T16:07:00Z">
+            <w:ins w:id="69" w:author="Unknown Author" w:date="2015-04-12T16:07:00Z">
               <w:r>
                 <w:rPr/>
                 <w:t>50</w:t>
@@ -3966,7 +3988,7 @@
               <w:pStyle w:val="TableContents"/>
               <w:rPr/>
             </w:pPr>
-            <w:ins w:id="67" w:author="Unknown Author" w:date="2015-04-10T14:57:00Z">
+            <w:ins w:id="70" w:author="Unknown Author" w:date="2015-04-10T14:57:00Z">
               <w:r>
                 <w:rPr/>
                 <w:t>55</w:t>
@@ -3978,7 +4000,7 @@
               <w:pStyle w:val="TableContents"/>
               <w:rPr/>
             </w:pPr>
-            <w:ins w:id="68" w:author="Unknown Author" w:date="2015-04-10T14:57:00Z">
+            <w:ins w:id="71" w:author="Unknown Author" w:date="2015-04-10T14:57:00Z">
               <w:r>
                 <w:rPr/>
                 <w:t>64</w:t>
@@ -3990,13 +4012,13 @@
               <w:pStyle w:val="TableContents"/>
               <w:rPr/>
             </w:pPr>
-            <w:ins w:id="69" w:author="Unknown Author" w:date="2015-04-10T14:57:00Z">
+            <w:ins w:id="72" w:author="Unknown Author" w:date="2015-04-10T14:57:00Z">
               <w:r>
                 <w:rPr/>
                 <w:t>7</w:t>
               </w:r>
             </w:ins>
-            <w:ins w:id="70" w:author="Unknown Author" w:date="2015-04-10T14:57:00Z">
+            <w:ins w:id="73" w:author="Unknown Author" w:date="2015-04-10T14:57:00Z">
               <w:r>
                 <w:rPr/>
                 <w:t>3</w:t>
@@ -4008,7 +4030,7 @@
               <w:pStyle w:val="TableContents"/>
               <w:rPr/>
             </w:pPr>
-            <w:ins w:id="71" w:author="Unknown Author" w:date="2015-04-10T14:57:00Z">
+            <w:ins w:id="74" w:author="Unknown Author" w:date="2015-04-10T14:57:00Z">
               <w:r>
                 <w:rPr/>
                 <w:t>76</w:t>
@@ -4020,13 +4042,13 @@
               <w:pStyle w:val="TableContents"/>
               <w:rPr/>
             </w:pPr>
-            <w:ins w:id="72" w:author="Unknown Author" w:date="2015-04-10T14:57:00Z">
+            <w:ins w:id="75" w:author="Unknown Author" w:date="2015-04-10T14:57:00Z">
               <w:r>
                 <w:rPr/>
                 <w:t>8</w:t>
               </w:r>
             </w:ins>
-            <w:ins w:id="73" w:author="Unknown Author" w:date="2015-04-10T14:57:00Z">
+            <w:ins w:id="76" w:author="Unknown Author" w:date="2015-04-10T14:57:00Z">
               <w:r>
                 <w:rPr/>
                 <w:t>7</w:t>
@@ -4053,7 +4075,7 @@
               <w:pStyle w:val="TableContents"/>
               <w:rPr/>
             </w:pPr>
-            <w:ins w:id="74" w:author="Unknown Author" w:date="2015-04-10T14:57:00Z">
+            <w:ins w:id="77" w:author="Unknown Author" w:date="2015-04-10T14:57:00Z">
               <w:r>
                 <w:rPr/>
                 <w:t>2</w:t>
@@ -4065,7 +4087,7 @@
               <w:pStyle w:val="TableContents"/>
               <w:rPr/>
             </w:pPr>
-            <w:ins w:id="75" w:author="Unknown Author" w:date="2015-04-10T14:57:00Z">
+            <w:ins w:id="78" w:author="Unknown Author" w:date="2015-04-10T14:57:00Z">
               <w:r>
                 <w:rPr/>
                 <w:t>2</w:t>
@@ -4077,7 +4099,7 @@
               <w:pStyle w:val="TableContents"/>
               <w:rPr/>
             </w:pPr>
-            <w:ins w:id="76" w:author="Unknown Author" w:date="2015-04-12T16:57:00Z">
+            <w:ins w:id="79" w:author="Unknown Author" w:date="2015-04-12T16:57:00Z">
               <w:r>
                 <w:rPr/>
                 <w:t>2</w:t>
@@ -4089,7 +4111,7 @@
               <w:pStyle w:val="TableContents"/>
               <w:rPr/>
             </w:pPr>
-            <w:ins w:id="77" w:author="Unknown Author" w:date="2015-04-12T16:11:00Z">
+            <w:ins w:id="80" w:author="Unknown Author" w:date="2015-04-12T16:11:00Z">
               <w:r>
                 <w:rPr/>
                 <w:t>4</w:t>
@@ -4101,7 +4123,7 @@
               <w:pStyle w:val="TableContents"/>
               <w:rPr/>
             </w:pPr>
-            <w:ins w:id="78" w:author="Unknown Author" w:date="2015-04-12T16:59:00Z">
+            <w:ins w:id="81" w:author="Unknown Author" w:date="2015-04-12T16:59:00Z">
               <w:r>
                 <w:rPr/>
                 <w:t>5</w:t>
@@ -4113,7 +4135,7 @@
               <w:pStyle w:val="TableContents"/>
               <w:rPr/>
             </w:pPr>
-            <w:ins w:id="80" w:author="Unknown Author" w:date="2015-04-12T17:01:00Z">
+            <w:ins w:id="83" w:author="Unknown Author" w:date="2015-04-12T17:01:00Z">
               <w:r>
                 <w:rPr/>
                 <w:t>2</w:t>
@@ -4125,7 +4147,7 @@
               <w:pStyle w:val="TableContents"/>
               <w:rPr/>
             </w:pPr>
-            <w:ins w:id="81" w:author="Unknown Author" w:date="2015-04-12T16:55:00Z">
+            <w:ins w:id="84" w:author="Unknown Author" w:date="2015-04-12T16:55:00Z">
               <w:r>
                 <w:rPr/>
                 <w:t>3</w:t>
@@ -4171,19 +4193,19 @@
               <w:pStyle w:val="TableContents"/>
               <w:rPr/>
             </w:pPr>
-            <w:del w:id="82" w:author="Unknown Author" w:date="2015-04-12T16:07:00Z">
+            <w:del w:id="85" w:author="Unknown Author" w:date="2015-04-12T16:07:00Z">
               <w:r>
                 <w:rPr/>
                 <w:delText>The page and paragraph included here shows o</w:delText>
               </w:r>
             </w:del>
-            <w:ins w:id="83" w:author="Unknown Author" w:date="2015-04-12T16:15:00Z">
+            <w:ins w:id="86" w:author="Unknown Author" w:date="2015-04-12T16:15:00Z">
               <w:r>
                 <w:rPr/>
                 <w:softHyphen/>
               </w:r>
             </w:ins>
-            <w:del w:id="84" w:author="Unknown Author" w:date="2015-04-12T16:07:00Z">
+            <w:del w:id="87" w:author="Unknown Author" w:date="2015-04-12T16:07:00Z">
               <w:r>
                 <w:rPr/>
                 <w:delText>ne such example</w:delText>
@@ -4222,7 +4244,7 @@
               <w:pStyle w:val="TableContents"/>
               <w:rPr/>
             </w:pPr>
-            <w:del w:id="85" w:author="Unknown Author" w:date="2015-04-10T14:57:00Z">
+            <w:del w:id="88" w:author="Unknown Author" w:date="2015-04-10T14:57:00Z">
               <w:r>
                 <w:rPr/>
                 <w:delText>55</w:delText>
@@ -4249,7 +4271,7 @@
               <w:pStyle w:val="TableContents"/>
               <w:rPr/>
             </w:pPr>
-            <w:del w:id="86" w:author="Unknown Author" w:date="2015-04-10T14:57:00Z">
+            <w:del w:id="89" w:author="Unknown Author" w:date="2015-04-10T14:57:00Z">
               <w:r>
                 <w:rPr/>
                 <w:delText>1</w:delText>
@@ -4308,7 +4330,7 @@
                 <w:sz w:val="24"/>
               </w:rPr>
             </w:pPr>
-            <w:ins w:id="87" w:author="Unknown Author" w:date="2015-04-10T15:21:00Z">
+            <w:ins w:id="90" w:author="Unknown Author" w:date="2015-04-10T15:21:00Z">
               <w:r>
                 <w:rPr/>
                 <w:t>12</w:t>
@@ -4400,7 +4422,7 @@
               <w:pStyle w:val="TableContents"/>
               <w:rPr/>
             </w:pPr>
-            <w:ins w:id="88" w:author="Unknown Author" w:date="2015-04-10T14:57:00Z">
+            <w:ins w:id="91" w:author="Unknown Author" w:date="2015-04-10T14:57:00Z">
               <w:r>
                 <w:rPr/>
                 <w:t>55</w:t>
@@ -4412,7 +4434,7 @@
               <w:pStyle w:val="TableContents"/>
               <w:rPr/>
             </w:pPr>
-            <w:ins w:id="89" w:author="Unknown Author" w:date="2015-04-10T14:57:00Z">
+            <w:ins w:id="92" w:author="Unknown Author" w:date="2015-04-10T14:57:00Z">
               <w:r>
                 <w:rPr/>
                 <w:t>81</w:t>
@@ -4424,7 +4446,7 @@
               <w:pStyle w:val="TableContents"/>
               <w:rPr/>
             </w:pPr>
-            <w:ins w:id="90" w:author="Unknown Author" w:date="2015-04-10T14:57:00Z">
+            <w:ins w:id="93" w:author="Unknown Author" w:date="2015-04-10T14:57:00Z">
               <w:r>
                 <w:rPr/>
                 <w:t>86</w:t>
@@ -4454,7 +4476,7 @@
                 <w:sz w:val="24"/>
               </w:rPr>
             </w:pPr>
-            <w:ins w:id="91" w:author="Unknown Author" w:date="2015-04-10T15:50:00Z">
+            <w:ins w:id="94" w:author="Unknown Author" w:date="2015-04-10T15:50:00Z">
               <w:r>
                 <w:rPr/>
                 <w:t>2</w:t>
@@ -4469,7 +4491,7 @@
                 <w:sz w:val="24"/>
               </w:rPr>
             </w:pPr>
-            <w:ins w:id="92" w:author="Unknown Author" w:date="2015-04-10T15:51:00Z">
+            <w:ins w:id="95" w:author="Unknown Author" w:date="2015-04-10T15:51:00Z">
               <w:r>
                 <w:rPr/>
                 <w:t>3</w:t>
@@ -4484,7 +4506,7 @@
                 <w:sz w:val="24"/>
               </w:rPr>
             </w:pPr>
-            <w:ins w:id="93" w:author="Unknown Author" w:date="2015-04-10T15:51:00Z">
+            <w:ins w:id="96" w:author="Unknown Author" w:date="2015-04-10T15:51:00Z">
               <w:r>
                 <w:rPr/>
                 <w:t>2</w:t>
@@ -4536,7 +4558,7 @@
               <w:pStyle w:val="TableContents"/>
               <w:rPr/>
             </w:pPr>
-            <w:del w:id="94" w:author="Unknown Author" w:date="2015-04-10T14:57:00Z">
+            <w:del w:id="97" w:author="Unknown Author" w:date="2015-04-10T14:57:00Z">
               <w:r>
                 <w:rPr/>
                 <w:delText>55</w:delText>
@@ -4548,7 +4570,7 @@
               <w:pStyle w:val="TableContents"/>
               <w:rPr/>
             </w:pPr>
-            <w:del w:id="95" w:author="Unknown Author" w:date="2015-04-10T14:57:00Z">
+            <w:del w:id="98" w:author="Unknown Author" w:date="2015-04-10T14:57:00Z">
               <w:r>
                 <w:rPr/>
                 <w:delText>81</w:delText>
@@ -4560,7 +4582,7 @@
               <w:pStyle w:val="TableContents"/>
               <w:rPr/>
             </w:pPr>
-            <w:del w:id="96" w:author="Unknown Author" w:date="2015-04-10T14:57:00Z">
+            <w:del w:id="99" w:author="Unknown Author" w:date="2015-04-10T14:57:00Z">
               <w:r>
                 <w:rPr/>
                 <w:delText>86</w:delText>
@@ -4587,7 +4609,7 @@
               <w:pStyle w:val="TableContents"/>
               <w:rPr/>
             </w:pPr>
-            <w:del w:id="97" w:author="Unknown Author" w:date="2015-04-10T14:57:00Z">
+            <w:del w:id="100" w:author="Unknown Author" w:date="2015-04-10T14:57:00Z">
               <w:r>
                 <w:rPr/>
                 <w:delText>paras?</w:delText>
@@ -4655,7 +4677,7 @@
                 <w:sz w:val="24"/>
               </w:rPr>
             </w:pPr>
-            <w:ins w:id="98" w:author="Unknown Author" w:date="2015-04-10T15:21:00Z">
+            <w:ins w:id="101" w:author="Unknown Author" w:date="2015-04-10T15:21:00Z">
               <w:r>
                 <w:rPr/>
                 <w:t>13</w:t>
@@ -4727,7 +4749,7 @@
               <w:pStyle w:val="TableContents"/>
               <w:rPr/>
             </w:pPr>
-            <w:ins w:id="99" w:author="Unknown Author" w:date="2015-04-10T14:57:00Z">
+            <w:ins w:id="102" w:author="Unknown Author" w:date="2015-04-10T14:57:00Z">
               <w:r>
                 <w:rPr/>
                 <w:t>55</w:t>
@@ -4754,7 +4776,7 @@
               <w:pStyle w:val="TableContents"/>
               <w:rPr/>
             </w:pPr>
-            <w:ins w:id="100" w:author="Unknown Author" w:date="2015-04-12T17:01:00Z">
+            <w:ins w:id="103" w:author="Unknown Author" w:date="2015-04-12T17:01:00Z">
               <w:r>
                 <w:rPr/>
                 <w:t>2</w:t>
@@ -4785,7 +4807,7 @@
               <w:rPr/>
               <w:t xml:space="preserve">See </w:t>
             </w:r>
-            <w:del w:id="101" w:author="Unknown Author" w:date="2015-04-10T15:25:00Z">
+            <w:del w:id="104" w:author="Unknown Author" w:date="2015-04-10T15:25:00Z">
               <w:r>
                 <w:rPr/>
                 <w:delText xml:space="preserve">the </w:delText>
@@ -4795,13 +4817,13 @@
               <w:rPr/>
               <w:t xml:space="preserve">point </w:t>
             </w:r>
-            <w:del w:id="102" w:author="Unknown Author" w:date="2015-04-10T15:25:00Z">
+            <w:del w:id="105" w:author="Unknown Author" w:date="2015-04-10T15:25:00Z">
               <w:r>
                 <w:rPr/>
                 <w:delText>above</w:delText>
               </w:r>
             </w:del>
-            <w:ins w:id="103" w:author="Unknown Author" w:date="2015-04-10T15:25:00Z">
+            <w:ins w:id="106" w:author="Unknown Author" w:date="2015-04-10T15:25:00Z">
               <w:commentRangeStart w:id="9"/>
               <w:r>
                 <w:rPr/>
@@ -4848,7 +4870,7 @@
               <w:pStyle w:val="TableContents"/>
               <w:rPr/>
             </w:pPr>
-            <w:del w:id="104" w:author="Unknown Author" w:date="2015-04-10T14:57:00Z">
+            <w:del w:id="107" w:author="Unknown Author" w:date="2015-04-10T14:57:00Z">
               <w:r>
                 <w:rPr/>
                 <w:delText>55</w:delText>
@@ -4875,7 +4897,7 @@
               <w:pStyle w:val="TableContents"/>
               <w:rPr/>
             </w:pPr>
-            <w:del w:id="105" w:author="Unknown Author" w:date="2015-04-10T14:57:00Z">
+            <w:del w:id="108" w:author="Unknown Author" w:date="2015-04-10T14:57:00Z">
               <w:r>
                 <w:rPr/>
                 <w:delText>1</w:delText>
@@ -4934,7 +4956,7 @@
                 <w:sz w:val="24"/>
               </w:rPr>
             </w:pPr>
-            <w:ins w:id="106" w:author="Unknown Author" w:date="2015-04-10T15:21:00Z">
+            <w:ins w:id="109" w:author="Unknown Author" w:date="2015-04-10T15:21:00Z">
               <w:r>
                 <w:rPr/>
                 <w:t>14</w:t>
@@ -5158,7 +5180,7 @@
                 <w:sz w:val="24"/>
               </w:rPr>
             </w:pPr>
-            <w:ins w:id="107" w:author="Unknown Author" w:date="2015-04-10T15:21:00Z">
+            <w:ins w:id="110" w:author="Unknown Author" w:date="2015-04-10T15:21:00Z">
               <w:r>
                 <w:rPr/>
                 <w:t>15</w:t>
@@ -5210,7 +5232,7 @@
               <w:pStyle w:val="TableContents"/>
               <w:rPr/>
             </w:pPr>
-            <w:ins w:id="108" w:author="Unknown Author" w:date="2015-04-10T14:57:00Z">
+            <w:ins w:id="111" w:author="Unknown Author" w:date="2015-04-10T14:57:00Z">
               <w:r>
                 <w:rPr/>
                 <w:t>50</w:t>
@@ -5237,13 +5259,13 @@
               <w:pStyle w:val="TableContents"/>
               <w:rPr/>
             </w:pPr>
-            <w:ins w:id="109" w:author="Unknown Author" w:date="2015-04-10T14:57:00Z">
+            <w:ins w:id="112" w:author="Unknown Author" w:date="2015-04-10T14:57:00Z">
               <w:r>
                 <w:rPr/>
                 <w:t>2</w:t>
               </w:r>
             </w:ins>
-            <w:ins w:id="110" w:author="Unknown Author" w:date="2015-04-10T14:57:00Z">
+            <w:ins w:id="113" w:author="Unknown Author" w:date="2015-04-10T14:57:00Z">
               <w:r>
                 <w:rPr/>
                 <w:t xml:space="preserve"> (Reference 50)</w:t>
@@ -5295,7 +5317,7 @@
               <w:pStyle w:val="TableContents"/>
               <w:rPr/>
             </w:pPr>
-            <w:del w:id="111" w:author="Unknown Author" w:date="2015-04-10T14:57:00Z">
+            <w:del w:id="114" w:author="Unknown Author" w:date="2015-04-10T14:57:00Z">
               <w:r>
                 <w:rPr/>
                 <w:delText>50</w:delText>
@@ -5322,7 +5344,7 @@
               <w:pStyle w:val="TableContents"/>
               <w:rPr/>
             </w:pPr>
-            <w:del w:id="112" w:author="Unknown Author" w:date="2015-04-10T14:57:00Z">
+            <w:del w:id="115" w:author="Unknown Author" w:date="2015-04-10T14:57:00Z">
               <w:r>
                 <w:rPr/>
                 <w:delText>3 (Reference 50)</w:delText>
@@ -5381,7 +5403,7 @@
                 <w:sz w:val="24"/>
               </w:rPr>
             </w:pPr>
-            <w:ins w:id="113" w:author="Unknown Author" w:date="2015-04-10T15:21:00Z">
+            <w:ins w:id="116" w:author="Unknown Author" w:date="2015-04-10T15:21:00Z">
               <w:r>
                 <w:rPr/>
                 <w:t>16</w:t>
@@ -5433,13 +5455,13 @@
               <w:pStyle w:val="TableContents"/>
               <w:rPr/>
             </w:pPr>
-            <w:ins w:id="114" w:author="Unknown Author" w:date="2015-04-10T14:57:00Z">
+            <w:ins w:id="117" w:author="Unknown Author" w:date="2015-04-10T14:57:00Z">
               <w:r>
                 <w:rPr/>
                 <w:t>5</w:t>
               </w:r>
             </w:ins>
-            <w:ins w:id="115" w:author="Unknown Author" w:date="2015-04-10T15:52:00Z">
+            <w:ins w:id="118" w:author="Unknown Author" w:date="2015-04-10T15:52:00Z">
               <w:r>
                 <w:rPr/>
                 <w:t>2</w:t>
@@ -5545,7 +5567,7 @@
               <w:pStyle w:val="TableContents"/>
               <w:rPr/>
             </w:pPr>
-            <w:del w:id="116" w:author="Unknown Author" w:date="2015-04-10T14:57:00Z">
+            <w:del w:id="119" w:author="Unknown Author" w:date="2015-04-10T14:57:00Z">
               <w:r>
                 <w:rPr/>
                 <w:delText>53</w:delText>
@@ -5628,7 +5650,7 @@
                 <w:sz w:val="24"/>
               </w:rPr>
             </w:pPr>
-            <w:ins w:id="117" w:author="Unknown Author" w:date="2015-04-10T15:21:00Z">
+            <w:ins w:id="120" w:author="Unknown Author" w:date="2015-04-10T15:21:00Z">
               <w:r>
                 <w:rPr/>
                 <w:t>17</w:t>
@@ -5690,13 +5712,13 @@
               <w:pStyle w:val="TableContents"/>
               <w:rPr/>
             </w:pPr>
-            <w:ins w:id="118" w:author="Unknown Author" w:date="2015-04-10T14:57:00Z">
+            <w:ins w:id="121" w:author="Unknown Author" w:date="2015-04-10T14:57:00Z">
               <w:r>
                 <w:rPr/>
                 <w:t>7</w:t>
               </w:r>
             </w:ins>
-            <w:ins w:id="119" w:author="Unknown Author" w:date="2015-04-12T17:02:00Z">
+            <w:ins w:id="122" w:author="Unknown Author" w:date="2015-04-12T17:02:00Z">
               <w:r>
                 <w:rPr/>
                 <w:t>9</w:t>
@@ -5723,13 +5745,13 @@
               <w:pStyle w:val="TableContents"/>
               <w:rPr/>
             </w:pPr>
-            <w:ins w:id="120" w:author="Unknown Author" w:date="2015-04-10T15:54:00Z">
+            <w:ins w:id="123" w:author="Unknown Author" w:date="2015-04-10T15:54:00Z">
               <w:r>
                 <w:rPr/>
                 <w:t>2,</w:t>
               </w:r>
             </w:ins>
-            <w:ins w:id="121" w:author="Unknown Author" w:date="2015-04-10T14:57:00Z">
+            <w:ins w:id="124" w:author="Unknown Author" w:date="2015-04-10T14:57:00Z">
               <w:r>
                 <w:rPr/>
                 <w:t>3</w:t>
@@ -5825,7 +5847,7 @@
               <w:pStyle w:val="TableContents"/>
               <w:rPr/>
             </w:pPr>
-            <w:del w:id="122" w:author="Unknown Author" w:date="2015-04-10T14:57:00Z">
+            <w:del w:id="125" w:author="Unknown Author" w:date="2015-04-10T14:57:00Z">
               <w:r>
                 <w:rPr/>
                 <w:delText>78</w:delText>
@@ -5852,7 +5874,7 @@
               <w:pStyle w:val="TableContents"/>
               <w:rPr/>
             </w:pPr>
-            <w:del w:id="123" w:author="Unknown Author" w:date="2015-04-10T14:57:00Z">
+            <w:del w:id="126" w:author="Unknown Author" w:date="2015-04-10T14:57:00Z">
               <w:r>
                 <w:rPr/>
                 <w:delText>3</w:delText>
@@ -5911,7 +5933,7 @@
                 <w:sz w:val="24"/>
               </w:rPr>
             </w:pPr>
-            <w:ins w:id="124" w:author="Unknown Author" w:date="2015-04-10T15:21:00Z">
+            <w:ins w:id="127" w:author="Unknown Author" w:date="2015-04-10T15:21:00Z">
               <w:r>
                 <w:rPr/>
                 <w:t>18</w:t>
@@ -5983,13 +6005,13 @@
               <w:pStyle w:val="TableContents"/>
               <w:rPr/>
             </w:pPr>
-            <w:ins w:id="125" w:author="Unknown Author" w:date="2015-04-10T14:57:00Z">
+            <w:ins w:id="128" w:author="Unknown Author" w:date="2015-04-10T14:57:00Z">
               <w:r>
                 <w:rPr/>
                 <w:t>8</w:t>
               </w:r>
             </w:ins>
-            <w:ins w:id="126" w:author="Unknown Author" w:date="2015-04-12T17:02:00Z">
+            <w:ins w:id="129" w:author="Unknown Author" w:date="2015-04-12T17:02:00Z">
               <w:r>
                 <w:rPr/>
                 <w:t>9</w:t>
@@ -6016,7 +6038,7 @@
               <w:pStyle w:val="TableContents"/>
               <w:rPr/>
             </w:pPr>
-            <w:ins w:id="127" w:author="Unknown Author" w:date="2015-04-12T17:02:00Z">
+            <w:ins w:id="130" w:author="Unknown Author" w:date="2015-04-12T17:02:00Z">
               <w:r>
                 <w:rPr/>
                 <w:t>2</w:t>
@@ -6051,7 +6073,7 @@
               </w:rPr>
               <w:t xml:space="preserve">When a user classifies the observation, they see that a clouded leopard has been spotted in the same area on the same day for the past 5 weeks and they create a rule (in Drools syntax) to automatically classify images from this camera that have a similar time (within an hour) and have an object extracted from them by the image processing. The user can then upload the rules through the same web interface and it will instantly become active on the system. In the current implementation, rules can only be added by humans and the Drools API we have implemented then updates the rule base. The web interface allows users to study patterns in existing sensed data and perform queries on the database, from this they can identify rules and upload them. </w:t>
             </w:r>
-            <w:del w:id="128" w:author="Unknown Author" w:date="2015-04-10T15:19:00Z">
+            <w:del w:id="131" w:author="Unknown Author" w:date="2015-04-10T15:19:00Z">
               <w:r>
                 <w:rPr>
                   <w:i/>
@@ -6106,7 +6128,7 @@
               <w:pStyle w:val="TableContents"/>
               <w:rPr/>
             </w:pPr>
-            <w:del w:id="129" w:author="Unknown Author" w:date="2015-04-10T14:57:00Z">
+            <w:del w:id="132" w:author="Unknown Author" w:date="2015-04-10T14:57:00Z">
               <w:r>
                 <w:rPr/>
                 <w:delText>88</w:delText>
@@ -6133,7 +6155,7 @@
               <w:pStyle w:val="TableContents"/>
               <w:rPr/>
             </w:pPr>
-            <w:del w:id="130" w:author="Unknown Author" w:date="2015-04-10T14:57:00Z">
+            <w:del w:id="133" w:author="Unknown Author" w:date="2015-04-10T14:57:00Z">
               <w:r>
                 <w:rPr/>
                 <w:delText>2</w:delText>
@@ -6192,7 +6214,7 @@
                 <w:sz w:val="24"/>
               </w:rPr>
             </w:pPr>
-            <w:ins w:id="131" w:author="Unknown Author" w:date="2015-04-10T15:21:00Z">
+            <w:ins w:id="134" w:author="Unknown Author" w:date="2015-04-10T15:21:00Z">
               <w:r>
                 <w:rPr/>
                 <w:t>19</w:t>
@@ -6287,7 +6309,7 @@
                 <w:sz w:val="24"/>
               </w:rPr>
             </w:pPr>
-            <w:ins w:id="132" w:author="Unknown Author" w:date="2015-04-10T15:56:00Z">
+            <w:ins w:id="135" w:author="Unknown Author" w:date="2015-04-10T15:56:00Z">
               <w:r>
                 <w:rPr/>
                 <w:t>69</w:t>
@@ -6299,13 +6321,13 @@
               <w:pStyle w:val="TableContents"/>
               <w:rPr/>
             </w:pPr>
-            <w:ins w:id="133" w:author="Unknown Author" w:date="2015-04-10T14:57:00Z">
+            <w:ins w:id="136" w:author="Unknown Author" w:date="2015-04-10T14:57:00Z">
               <w:r>
                 <w:rPr/>
                 <w:t>8</w:t>
               </w:r>
             </w:ins>
-            <w:ins w:id="134" w:author="Unknown Author" w:date="2015-04-12T17:03:00Z">
+            <w:ins w:id="137" w:author="Unknown Author" w:date="2015-04-12T17:03:00Z">
               <w:r>
                 <w:rPr/>
                 <w:t>2</w:t>
@@ -6332,7 +6354,7 @@
               <w:pStyle w:val="TableContents"/>
               <w:rPr/>
             </w:pPr>
-            <w:ins w:id="135" w:author="Unknown Author" w:date="2015-04-10T14:57:00Z">
+            <w:ins w:id="138" w:author="Unknown Author" w:date="2015-04-10T14:57:00Z">
               <w:r>
                 <w:rPr/>
                 <w:t>Fig 4.2</w:t>
@@ -6344,14 +6366,14 @@
               <w:pStyle w:val="TableContents"/>
               <w:rPr/>
             </w:pPr>
-            <w:ins w:id="136" w:author="Unknown Author" w:date="2015-04-10T14:57:00Z">
+            <w:ins w:id="139" w:author="Unknown Author" w:date="2015-04-10T14:57:00Z">
               <w:commentRangeStart w:id="16"/>
               <w:r>
                 <w:rPr/>
                 <w:t>Fig 4.</w:t>
               </w:r>
             </w:ins>
-            <w:ins w:id="137" w:author="Unknown Author" w:date="2015-04-12T17:03:00Z">
+            <w:ins w:id="140" w:author="Unknown Author" w:date="2015-04-12T17:03:00Z">
               <w:r>
                 <w:rPr/>
                 <w:t>9</w:t>
@@ -6433,7 +6455,7 @@
               <w:pStyle w:val="TableContents"/>
               <w:rPr/>
             </w:pPr>
-            <w:del w:id="138" w:author="Unknown Author" w:date="2015-04-10T14:57:00Z">
+            <w:del w:id="141" w:author="Unknown Author" w:date="2015-04-10T14:57:00Z">
               <w:r>
                 <w:rPr/>
                 <w:delText>70</w:delText>
@@ -6445,7 +6467,7 @@
               <w:pStyle w:val="TableContents"/>
               <w:rPr/>
             </w:pPr>
-            <w:del w:id="139" w:author="Unknown Author" w:date="2015-04-10T14:57:00Z">
+            <w:del w:id="142" w:author="Unknown Author" w:date="2015-04-10T14:57:00Z">
               <w:r>
                 <w:rPr/>
                 <w:delText>81</w:delText>
@@ -6472,7 +6494,7 @@
               <w:pStyle w:val="TableContents"/>
               <w:rPr/>
             </w:pPr>
-            <w:del w:id="140" w:author="Unknown Author" w:date="2015-04-10T14:57:00Z">
+            <w:del w:id="143" w:author="Unknown Author" w:date="2015-04-10T14:57:00Z">
               <w:r>
                 <w:rPr/>
                 <w:delText>Fig 4.2</w:delText>
@@ -6484,7 +6506,7 @@
               <w:pStyle w:val="TableContents"/>
               <w:rPr/>
             </w:pPr>
-            <w:del w:id="141" w:author="Unknown Author" w:date="2015-04-10T14:57:00Z">
+            <w:del w:id="144" w:author="Unknown Author" w:date="2015-04-10T14:57:00Z">
               <w:r>
                 <w:rPr/>
                 <w:delText>Fig 4.8</w:delText>
@@ -6547,7 +6569,7 @@
                 <w:sz w:val="24"/>
               </w:rPr>
             </w:pPr>
-            <w:ins w:id="142" w:author="Unknown Author" w:date="2015-04-10T15:21:00Z">
+            <w:ins w:id="145" w:author="Unknown Author" w:date="2015-04-10T15:21:00Z">
               <w:r>
                 <w:rPr/>
                 <w:t>20</w:t>
@@ -6599,13 +6621,13 @@
               <w:pStyle w:val="TableContents"/>
               <w:rPr/>
             </w:pPr>
-            <w:ins w:id="143" w:author="Unknown Author" w:date="2015-04-10T14:57:00Z">
+            <w:ins w:id="146" w:author="Unknown Author" w:date="2015-04-10T14:57:00Z">
               <w:r>
                 <w:rPr/>
                 <w:t>9</w:t>
               </w:r>
             </w:ins>
-            <w:ins w:id="144" w:author="Unknown Author" w:date="2015-04-10T14:57:00Z">
+            <w:ins w:id="147" w:author="Unknown Author" w:date="2015-04-10T14:57:00Z">
               <w:r>
                 <w:rPr/>
                 <w:t>9</w:t>
@@ -6632,7 +6654,7 @@
               <w:pStyle w:val="TableContents"/>
               <w:rPr/>
             </w:pPr>
-            <w:ins w:id="145" w:author="Unknown Author" w:date="2015-04-10T14:57:00Z">
+            <w:ins w:id="148" w:author="Unknown Author" w:date="2015-04-10T14:57:00Z">
               <w:r>
                 <w:rPr/>
                 <w:t>2</w:t>
@@ -6668,13 +6690,13 @@
               <w:rPr/>
               <w:t>'Combin</w:t>
             </w:r>
-            <w:ins w:id="146" w:author="Unknown Author" w:date="2015-04-10T15:08:00Z">
+            <w:ins w:id="149" w:author="Unknown Author" w:date="2015-04-10T15:08:00Z">
               <w:r>
                 <w:rPr/>
                 <w:t>ed Sensor and Observation</w:t>
               </w:r>
             </w:ins>
-            <w:del w:id="147" w:author="Unknown Author" w:date="2015-04-10T15:08:00Z">
+            <w:del w:id="150" w:author="Unknown Author" w:date="2015-04-10T15:08:00Z">
               <w:r>
                 <w:rPr/>
                 <w:delText>atorial</w:delText>
@@ -6720,7 +6742,7 @@
               <w:pStyle w:val="TableContents"/>
               <w:rPr/>
             </w:pPr>
-            <w:del w:id="148" w:author="Unknown Author" w:date="2015-04-10T14:57:00Z">
+            <w:del w:id="151" w:author="Unknown Author" w:date="2015-04-10T14:57:00Z">
               <w:r>
                 <w:rPr/>
                 <w:delText>98</w:delText>
@@ -6747,7 +6769,7 @@
               <w:pStyle w:val="TableContents"/>
               <w:rPr/>
             </w:pPr>
-            <w:del w:id="149" w:author="Unknown Author" w:date="2015-04-10T14:57:00Z">
+            <w:del w:id="152" w:author="Unknown Author" w:date="2015-04-10T14:57:00Z">
               <w:r>
                 <w:rPr/>
                 <w:delText>2</w:delText>
@@ -6806,7 +6828,7 @@
                 <w:sz w:val="24"/>
               </w:rPr>
             </w:pPr>
-            <w:ins w:id="150" w:author="Unknown Author" w:date="2015-04-10T15:21:00Z">
+            <w:ins w:id="153" w:author="Unknown Author" w:date="2015-04-10T15:21:00Z">
               <w:r>
                 <w:rPr/>
                 <w:t>21</w:t>
@@ -6878,7 +6900,7 @@
               <w:pStyle w:val="TableContents"/>
               <w:rPr/>
             </w:pPr>
-            <w:ins w:id="151" w:author="Unknown Author" w:date="2015-04-12T17:03:00Z">
+            <w:ins w:id="154" w:author="Unknown Author" w:date="2015-04-12T17:03:00Z">
               <w:r>
                 <w:rPr/>
                 <w:t>100</w:t>
@@ -6905,7 +6927,7 @@
               <w:pStyle w:val="TableContents"/>
               <w:rPr/>
             </w:pPr>
-            <w:ins w:id="152" w:author="Unknown Author" w:date="2015-04-10T14:57:00Z">
+            <w:ins w:id="155" w:author="Unknown Author" w:date="2015-04-10T14:57:00Z">
               <w:r>
                 <w:rPr/>
                 <w:t>2</w:t>
@@ -7117,7 +7139,7 @@
               <w:pStyle w:val="TableContents"/>
               <w:rPr/>
             </w:pPr>
-            <w:del w:id="153" w:author="Unknown Author" w:date="2015-04-10T14:57:00Z">
+            <w:del w:id="156" w:author="Unknown Author" w:date="2015-04-10T14:57:00Z">
               <w:r>
                 <w:rPr/>
                 <w:delText>99</w:delText>
@@ -7144,7 +7166,7 @@
               <w:pStyle w:val="TableContents"/>
               <w:rPr/>
             </w:pPr>
-            <w:del w:id="154" w:author="Unknown Author" w:date="2015-04-10T14:57:00Z">
+            <w:del w:id="157" w:author="Unknown Author" w:date="2015-04-10T14:57:00Z">
               <w:r>
                 <w:rPr/>
                 <w:delText>2</w:delText>
@@ -7203,7 +7225,7 @@
                 <w:sz w:val="24"/>
               </w:rPr>
             </w:pPr>
-            <w:ins w:id="155" w:author="Unknown Author" w:date="2015-04-10T15:21:00Z">
+            <w:ins w:id="158" w:author="Unknown Author" w:date="2015-04-10T15:21:00Z">
               <w:r>
                 <w:rPr/>
                 <w:t>22</w:t>
@@ -7418,7 +7440,7 @@
                 <w:sz w:val="24"/>
               </w:rPr>
             </w:pPr>
-            <w:ins w:id="156" w:author="Unknown Author" w:date="2015-04-10T15:21:00Z">
+            <w:ins w:id="159" w:author="Unknown Author" w:date="2015-04-10T15:21:00Z">
               <w:r>
                 <w:rPr/>
                 <w:t>23</w:t>
@@ -7470,7 +7492,7 @@
               <w:pStyle w:val="TableContents"/>
               <w:rPr/>
             </w:pPr>
-            <w:ins w:id="157" w:author="Unknown Author" w:date="2015-04-10T14:57:00Z">
+            <w:ins w:id="160" w:author="Unknown Author" w:date="2015-04-10T14:57:00Z">
               <w:commentRangeStart w:id="21"/>
               <w:r>
                 <w:rPr/>
@@ -7509,7 +7531,7 @@
               <w:pStyle w:val="TableContents"/>
               <w:rPr/>
             </w:pPr>
-            <w:ins w:id="158" w:author="Unknown Author" w:date="2015-04-10T14:57:00Z">
+            <w:ins w:id="161" w:author="Unknown Author" w:date="2015-04-10T14:57:00Z">
               <w:r>
                 <w:rPr/>
                 <w:t>2</w:t>
@@ -7854,7 +7876,7 @@
               <w:pStyle w:val="TableContents"/>
               <w:rPr/>
             </w:pPr>
-            <w:del w:id="159" w:author="Unknown Author" w:date="2015-04-10T14:57:00Z">
+            <w:del w:id="162" w:author="Unknown Author" w:date="2015-04-10T14:57:00Z">
               <w:r>
                 <w:rPr/>
                 <w:delText>101</w:delText>
@@ -7885,7 +7907,7 @@
               <w:pStyle w:val="TableContents"/>
               <w:rPr/>
             </w:pPr>
-            <w:del w:id="160" w:author="Unknown Author" w:date="2015-04-10T14:57:00Z">
+            <w:del w:id="163" w:author="Unknown Author" w:date="2015-04-10T14:57:00Z">
               <w:r>
                 <w:rPr/>
                 <w:delText>2</w:delText>
@@ -7945,7 +7967,7 @@
                 <w:sz w:val="24"/>
               </w:rPr>
             </w:pPr>
-            <w:ins w:id="161" w:author="Unknown Author" w:date="2015-04-10T15:21:00Z">
+            <w:ins w:id="164" w:author="Unknown Author" w:date="2015-04-10T15:21:00Z">
               <w:r>
                 <w:rPr/>
                 <w:t>24</w:t>
@@ -7997,13 +8019,13 @@
               <w:pStyle w:val="TableContents"/>
               <w:rPr/>
             </w:pPr>
-            <w:ins w:id="162" w:author="Unknown Author" w:date="2015-04-10T14:57:00Z">
+            <w:ins w:id="165" w:author="Unknown Author" w:date="2015-04-10T14:57:00Z">
               <w:r>
                 <w:rPr/>
                 <w:t>5</w:t>
               </w:r>
             </w:ins>
-            <w:ins w:id="163" w:author="Unknown Author" w:date="2015-04-10T15:58:00Z">
+            <w:ins w:id="166" w:author="Unknown Author" w:date="2015-04-10T15:58:00Z">
               <w:r>
                 <w:rPr/>
                 <w:t>8</w:t>
@@ -8030,7 +8052,7 @@
               <w:pStyle w:val="TableContents"/>
               <w:rPr/>
             </w:pPr>
-            <w:ins w:id="164" w:author="Unknown Author" w:date="2015-04-10T14:57:00Z">
+            <w:ins w:id="167" w:author="Unknown Author" w:date="2015-04-10T14:57:00Z">
               <w:r>
                 <w:rPr/>
                 <w:t>1</w:t>
@@ -8124,7 +8146,7 @@
               <w:pStyle w:val="TableContents"/>
               <w:rPr/>
             </w:pPr>
-            <w:del w:id="165" w:author="Unknown Author" w:date="2015-04-10T14:57:00Z">
+            <w:del w:id="168" w:author="Unknown Author" w:date="2015-04-10T14:57:00Z">
               <w:r>
                 <w:rPr/>
                 <w:delText>59</w:delText>
@@ -8151,7 +8173,7 @@
               <w:pStyle w:val="TableContents"/>
               <w:rPr/>
             </w:pPr>
-            <w:del w:id="166" w:author="Unknown Author" w:date="2015-04-10T14:57:00Z">
+            <w:del w:id="169" w:author="Unknown Author" w:date="2015-04-10T14:57:00Z">
               <w:r>
                 <w:rPr/>
                 <w:delText>1</w:delText>
@@ -8210,7 +8232,7 @@
                 <w:sz w:val="24"/>
               </w:rPr>
             </w:pPr>
-            <w:ins w:id="167" w:author="Unknown Author" w:date="2015-04-10T15:21:00Z">
+            <w:ins w:id="170" w:author="Unknown Author" w:date="2015-04-10T15:21:00Z">
               <w:r>
                 <w:rPr/>
                 <w:t>25</w:t>
@@ -8262,7 +8284,7 @@
               <w:pStyle w:val="TableContents"/>
               <w:rPr/>
             </w:pPr>
-            <w:ins w:id="168" w:author="Unknown Author" w:date="2015-04-10T14:57:00Z">
+            <w:ins w:id="171" w:author="Unknown Author" w:date="2015-04-10T14:57:00Z">
               <w:r>
                 <w:rPr/>
                 <w:t>46</w:t>
@@ -8289,7 +8311,7 @@
               <w:pStyle w:val="TableContents"/>
               <w:rPr/>
             </w:pPr>
-            <w:ins w:id="169" w:author="Unknown Author" w:date="2015-04-10T14:57:00Z">
+            <w:ins w:id="172" w:author="Unknown Author" w:date="2015-04-10T14:57:00Z">
               <w:r>
                 <w:rPr/>
                 <w:t>Fig 3.5</w:t>
@@ -8341,7 +8363,7 @@
               <w:pStyle w:val="TableContents"/>
               <w:rPr/>
             </w:pPr>
-            <w:del w:id="170" w:author="Unknown Author" w:date="2015-04-10T14:57:00Z">
+            <w:del w:id="173" w:author="Unknown Author" w:date="2015-04-10T14:57:00Z">
               <w:r>
                 <w:rPr/>
                 <w:delText>46</w:delText>
@@ -8368,7 +8390,7 @@
               <w:pStyle w:val="TableContents"/>
               <w:rPr/>
             </w:pPr>
-            <w:del w:id="171" w:author="Unknown Author" w:date="2015-04-10T14:57:00Z">
+            <w:del w:id="174" w:author="Unknown Author" w:date="2015-04-10T14:57:00Z">
               <w:r>
                 <w:rPr/>
                 <w:delText>Fig 3.5</w:delText>
@@ -8427,7 +8449,7 @@
                 <w:sz w:val="24"/>
               </w:rPr>
             </w:pPr>
-            <w:ins w:id="172" w:author="Unknown Author" w:date="2015-04-10T15:21:00Z">
+            <w:ins w:id="175" w:author="Unknown Author" w:date="2015-04-10T15:21:00Z">
               <w:r>
                 <w:rPr/>
                 <w:t>26</w:t>
@@ -8642,7 +8664,7 @@
                 <w:sz w:val="24"/>
               </w:rPr>
             </w:pPr>
-            <w:ins w:id="173" w:author="Unknown Author" w:date="2015-04-10T15:21:00Z">
+            <w:ins w:id="176" w:author="Unknown Author" w:date="2015-04-10T15:21:00Z">
               <w:r>
                 <w:rPr/>
                 <w:t>27</w:t>
@@ -8746,7 +8768,7 @@
               <w:rPr/>
               <w:t>I am afraid I also do not have these values, I cannot find the files in the Dropb</w:t>
             </w:r>
-            <w:del w:id="174" w:author="Alun Preece" w:date="2015-04-10T14:20:00Z">
+            <w:del w:id="177" w:author="Alun Preece" w:date="2015-04-10T14:20:00Z">
               <w:r>
                 <w:rPr/>
                 <w:delText>i</w:delText>
@@ -8857,7 +8879,7 @@
                 <w:sz w:val="24"/>
               </w:rPr>
             </w:pPr>
-            <w:ins w:id="175" w:author="Unknown Author" w:date="2015-04-10T15:21:00Z">
+            <w:ins w:id="178" w:author="Unknown Author" w:date="2015-04-10T15:21:00Z">
               <w:r>
                 <w:rPr/>
                 <w:t>28</w:t>
@@ -8919,7 +8941,7 @@
               <w:pStyle w:val="TableContents"/>
               <w:rPr/>
             </w:pPr>
-            <w:ins w:id="176" w:author="Unknown Author" w:date="2015-04-10T14:57:00Z">
+            <w:ins w:id="179" w:author="Unknown Author" w:date="2015-04-10T14:57:00Z">
               <w:r>
                 <w:rPr/>
                 <w:t>39</w:t>
@@ -8931,13 +8953,13 @@
               <w:pStyle w:val="TableContents"/>
               <w:rPr/>
             </w:pPr>
-            <w:ins w:id="177" w:author="Unknown Author" w:date="2015-04-10T14:57:00Z">
+            <w:ins w:id="180" w:author="Unknown Author" w:date="2015-04-10T14:57:00Z">
               <w:r>
                 <w:rPr/>
                 <w:t>13</w:t>
               </w:r>
             </w:ins>
-            <w:ins w:id="178" w:author="Unknown Author" w:date="2015-04-10T14:57:00Z">
+            <w:ins w:id="181" w:author="Unknown Author" w:date="2015-04-10T14:57:00Z">
               <w:r>
                 <w:rPr/>
                 <w:t>9</w:t>
@@ -8964,7 +8986,7 @@
               <w:pStyle w:val="TableContents"/>
               <w:rPr/>
             </w:pPr>
-            <w:ins w:id="179" w:author="Unknown Author" w:date="2015-04-10T14:57:00Z">
+            <w:ins w:id="182" w:author="Unknown Author" w:date="2015-04-10T14:57:00Z">
               <w:r>
                 <w:rPr/>
                 <w:t>3</w:t>
@@ -8976,7 +8998,7 @@
               <w:pStyle w:val="TableContents"/>
               <w:rPr/>
             </w:pPr>
-            <w:ins w:id="180" w:author="Unknown Author" w:date="2015-04-10T14:57:00Z">
+            <w:ins w:id="183" w:author="Unknown Author" w:date="2015-04-10T14:57:00Z">
               <w:r>
                 <w:rPr/>
                 <w:t>3</w:t>
@@ -9037,7 +9059,7 @@
               <w:pStyle w:val="TableContents"/>
               <w:rPr/>
             </w:pPr>
-            <w:del w:id="181" w:author="Unknown Author" w:date="2015-04-10T14:57:00Z">
+            <w:del w:id="184" w:author="Unknown Author" w:date="2015-04-10T14:57:00Z">
               <w:r>
                 <w:rPr/>
                 <w:delText>39</w:delText>
@@ -9049,7 +9071,7 @@
               <w:pStyle w:val="TableContents"/>
               <w:rPr/>
             </w:pPr>
-            <w:del w:id="182" w:author="Unknown Author" w:date="2015-04-10T14:57:00Z">
+            <w:del w:id="185" w:author="Unknown Author" w:date="2015-04-10T14:57:00Z">
               <w:r>
                 <w:rPr/>
                 <w:delText>138</w:delText>
@@ -9076,7 +9098,7 @@
               <w:pStyle w:val="TableContents"/>
               <w:rPr/>
             </w:pPr>
-            <w:del w:id="183" w:author="Unknown Author" w:date="2015-04-10T14:57:00Z">
+            <w:del w:id="186" w:author="Unknown Author" w:date="2015-04-10T14:57:00Z">
               <w:r>
                 <w:rPr/>
                 <w:delText>3</w:delText>
@@ -9088,7 +9110,7 @@
               <w:pStyle w:val="TableContents"/>
               <w:rPr/>
             </w:pPr>
-            <w:del w:id="184" w:author="Unknown Author" w:date="2015-04-10T14:57:00Z">
+            <w:del w:id="187" w:author="Unknown Author" w:date="2015-04-10T14:57:00Z">
               <w:r>
                 <w:rPr/>
                 <w:delText>3</w:delText>
@@ -9156,7 +9178,7 @@
                 <w:sz w:val="24"/>
               </w:rPr>
             </w:pPr>
-            <w:ins w:id="185" w:author="Unknown Author" w:date="2015-04-10T15:21:00Z">
+            <w:ins w:id="188" w:author="Unknown Author" w:date="2015-04-10T15:21:00Z">
               <w:r>
                 <w:rPr/>
                 <w:t>29</w:t>
@@ -9371,7 +9393,7 @@
                 <w:sz w:val="24"/>
               </w:rPr>
             </w:pPr>
-            <w:ins w:id="186" w:author="Unknown Author" w:date="2015-04-10T15:21:00Z">
+            <w:ins w:id="189" w:author="Unknown Author" w:date="2015-04-10T15:21:00Z">
               <w:r>
                 <w:rPr/>
                 <w:t>30</w:t>
@@ -9475,7 +9497,7 @@
               <w:rPr/>
               <w:t>I have reviewed each use of</w:t>
             </w:r>
-            <w:del w:id="187" w:author="Alun Preece" w:date="2015-04-10T14:22:00Z">
+            <w:del w:id="190" w:author="Alun Preece" w:date="2015-04-10T14:22:00Z">
               <w:r>
                 <w:rPr/>
                 <w:delText xml:space="preserve"> </w:delText>
@@ -9599,7 +9621,7 @@
                 <w:sz w:val="24"/>
               </w:rPr>
             </w:pPr>
-            <w:ins w:id="188" w:author="Unknown Author" w:date="2015-04-10T15:21:00Z">
+            <w:ins w:id="191" w:author="Unknown Author" w:date="2015-04-10T15:21:00Z">
               <w:r>
                 <w:rPr/>
                 <w:t>31</w:t>
@@ -9804,7 +9826,7 @@
                 <w:sz w:val="24"/>
               </w:rPr>
             </w:pPr>
-            <w:ins w:id="189" w:author="Unknown Author" w:date="2015-04-10T15:21:00Z">
+            <w:ins w:id="192" w:author="Unknown Author" w:date="2015-04-10T15:21:00Z">
               <w:r>
                 <w:rPr/>
                 <w:t>32</w:t>
@@ -9876,7 +9898,7 @@
               <w:pStyle w:val="TableContents"/>
               <w:rPr/>
             </w:pPr>
-            <w:ins w:id="190" w:author="Unknown Author" w:date="2015-04-10T14:57:00Z">
+            <w:ins w:id="193" w:author="Unknown Author" w:date="2015-04-10T14:57:00Z">
               <w:r>
                 <w:rPr/>
                 <w:t>37</w:t>
@@ -9903,7 +9925,7 @@
               <w:pStyle w:val="TableContents"/>
               <w:rPr/>
             </w:pPr>
-            <w:ins w:id="191" w:author="Unknown Author" w:date="2015-04-10T14:57:00Z">
+            <w:ins w:id="194" w:author="Unknown Author" w:date="2015-04-10T14:57:00Z">
               <w:r>
                 <w:rPr/>
                 <w:t>Fig. 3.2</w:t>
@@ -9943,13 +9965,13 @@
                 <w:sz w:val="24"/>
               </w:rPr>
             </w:pPr>
-            <w:ins w:id="192" w:author="Unknown Author" w:date="2015-04-10T15:42:00Z">
+            <w:ins w:id="195" w:author="Unknown Author" w:date="2015-04-10T15:42:00Z">
               <w:r>
                 <w:rPr/>
                 <w:t>It has been moved to Chapter 1 but the image it replaced was at the highest resolution I could get and</w:t>
               </w:r>
             </w:ins>
-            <w:ins w:id="193" w:author="Unknown Author" w:date="2015-04-10T15:43:00Z">
+            <w:ins w:id="196" w:author="Unknown Author" w:date="2015-04-10T15:43:00Z">
               <w:r>
                 <w:rPr/>
                 <w:t>, as the new image seems to negate its need, I have removed it and referenced the figure again in Chapter 3.</w:t>
@@ -9976,7 +9998,7 @@
               <w:pStyle w:val="TableContents"/>
               <w:rPr/>
             </w:pPr>
-            <w:del w:id="194" w:author="Unknown Author" w:date="2015-04-10T14:57:00Z">
+            <w:del w:id="197" w:author="Unknown Author" w:date="2015-04-10T14:57:00Z">
               <w:r>
                 <w:rPr/>
                 <w:delText>37</w:delText>
@@ -10003,7 +10025,7 @@
               <w:pStyle w:val="TableContents"/>
               <w:rPr/>
             </w:pPr>
-            <w:del w:id="195" w:author="Unknown Author" w:date="2015-04-10T14:57:00Z">
+            <w:del w:id="198" w:author="Unknown Author" w:date="2015-04-10T14:57:00Z">
               <w:r>
                 <w:rPr/>
                 <w:delText>Fig. 3.2</w:delText>
@@ -10032,7 +10054,7 @@
               <w:pStyle w:val="TableContents"/>
               <w:rPr/>
             </w:pPr>
-            <w:del w:id="196" w:author="Unknown Author" w:date="2015-04-10T15:43:00Z">
+            <w:del w:id="199" w:author="Unknown Author" w:date="2015-04-10T15:43:00Z">
               <w:r>
                 <w:rPr/>
                 <w:delText>Would you want this figured to be moved to the first chapter? I was unsure and have left it in place for now.</w:delText>
@@ -10073,7 +10095,7 @@
                 <w:sz w:val="24"/>
               </w:rPr>
             </w:pPr>
-            <w:ins w:id="197" w:author="Unknown Author" w:date="2015-04-10T15:21:00Z">
+            <w:ins w:id="200" w:author="Unknown Author" w:date="2015-04-10T15:21:00Z">
               <w:r>
                 <w:rPr/>
                 <w:t>33</w:t>
@@ -10145,7 +10167,7 @@
               <w:pStyle w:val="TableContents"/>
               <w:rPr/>
             </w:pPr>
-            <w:ins w:id="198" w:author="Unknown Author" w:date="2015-04-10T14:57:00Z">
+            <w:ins w:id="201" w:author="Unknown Author" w:date="2015-04-10T14:57:00Z">
               <w:r>
                 <w:rPr/>
                 <w:t>47</w:t>
@@ -10221,7 +10243,7 @@
               <w:pStyle w:val="TableContents"/>
               <w:rPr/>
             </w:pPr>
-            <w:del w:id="199" w:author="Unknown Author" w:date="2015-04-10T14:57:00Z">
+            <w:del w:id="202" w:author="Unknown Author" w:date="2015-04-10T14:57:00Z">
               <w:r>
                 <w:rPr/>
                 <w:delText>47</w:delText>
@@ -10304,7 +10326,7 @@
                 <w:sz w:val="24"/>
               </w:rPr>
             </w:pPr>
-            <w:ins w:id="200" w:author="Unknown Author" w:date="2015-04-10T15:21:00Z">
+            <w:ins w:id="203" w:author="Unknown Author" w:date="2015-04-10T15:21:00Z">
               <w:r>
                 <w:rPr/>
                 <w:t>34</w:t>
@@ -10366,7 +10388,7 @@
               <w:pStyle w:val="TableContents"/>
               <w:rPr/>
             </w:pPr>
-            <w:ins w:id="201" w:author="Unknown Author" w:date="2015-04-10T14:57:00Z">
+            <w:ins w:id="204" w:author="Unknown Author" w:date="2015-04-10T14:57:00Z">
               <w:r>
                 <w:rPr/>
                 <w:t>72</w:t>
@@ -10378,13 +10400,13 @@
               <w:pStyle w:val="TableContents"/>
               <w:rPr/>
             </w:pPr>
-            <w:ins w:id="202" w:author="Unknown Author" w:date="2015-04-10T14:57:00Z">
+            <w:ins w:id="205" w:author="Unknown Author" w:date="2015-04-10T14:57:00Z">
               <w:r>
                 <w:rPr/>
                 <w:t>7</w:t>
               </w:r>
             </w:ins>
-            <w:ins w:id="203" w:author="Unknown Author" w:date="2015-04-10T16:00:00Z">
+            <w:ins w:id="206" w:author="Unknown Author" w:date="2015-04-10T16:00:00Z">
               <w:r>
                 <w:rPr/>
                 <w:t>3</w:t>
@@ -10460,7 +10482,7 @@
               <w:pStyle w:val="TableContents"/>
               <w:rPr/>
             </w:pPr>
-            <w:del w:id="204" w:author="Unknown Author" w:date="2015-04-10T14:57:00Z">
+            <w:del w:id="207" w:author="Unknown Author" w:date="2015-04-10T14:57:00Z">
               <w:r>
                 <w:rPr/>
                 <w:delText>73</w:delText>
@@ -10472,7 +10494,7 @@
               <w:pStyle w:val="TableContents"/>
               <w:rPr/>
             </w:pPr>
-            <w:del w:id="205" w:author="Unknown Author" w:date="2015-04-10T14:57:00Z">
+            <w:del w:id="208" w:author="Unknown Author" w:date="2015-04-10T14:57:00Z">
               <w:r>
                 <w:rPr/>
                 <w:delText>74</w:delText>
@@ -10555,7 +10577,7 @@
                 <w:sz w:val="24"/>
               </w:rPr>
             </w:pPr>
-            <w:ins w:id="206" w:author="Unknown Author" w:date="2015-04-10T15:21:00Z">
+            <w:ins w:id="209" w:author="Unknown Author" w:date="2015-04-10T15:21:00Z">
               <w:r>
                 <w:rPr/>
                 <w:t>35</w:t>
@@ -10607,13 +10629,13 @@
               <w:pStyle w:val="TableContents"/>
               <w:rPr/>
             </w:pPr>
-            <w:ins w:id="207" w:author="Unknown Author" w:date="2015-04-10T14:57:00Z">
+            <w:ins w:id="210" w:author="Unknown Author" w:date="2015-04-10T14:57:00Z">
               <w:r>
                 <w:rPr/>
                 <w:t>10</w:t>
               </w:r>
             </w:ins>
-            <w:ins w:id="208" w:author="Unknown Author" w:date="2015-04-12T17:05:00Z">
+            <w:ins w:id="211" w:author="Unknown Author" w:date="2015-04-12T17:05:00Z">
               <w:r>
                 <w:rPr/>
                 <w:t>1</w:t>
@@ -10689,7 +10711,7 @@
               <w:pStyle w:val="TableContents"/>
               <w:rPr/>
             </w:pPr>
-            <w:del w:id="209" w:author="Unknown Author" w:date="2015-04-10T14:57:00Z">
+            <w:del w:id="212" w:author="Unknown Author" w:date="2015-04-10T14:57:00Z">
               <w:r>
                 <w:rPr/>
                 <w:delText>100</w:delText>
@@ -10772,7 +10794,7 @@
                 <w:sz w:val="24"/>
               </w:rPr>
             </w:pPr>
-            <w:ins w:id="210" w:author="Unknown Author" w:date="2015-04-10T15:21:00Z">
+            <w:ins w:id="213" w:author="Unknown Author" w:date="2015-04-10T15:21:00Z">
               <w:r>
                 <w:rPr/>
                 <w:t>36</w:t>
@@ -10824,13 +10846,13 @@
               <w:pStyle w:val="TableContents"/>
               <w:rPr/>
             </w:pPr>
-            <w:ins w:id="211" w:author="Unknown Author" w:date="2015-04-10T14:57:00Z">
+            <w:ins w:id="214" w:author="Unknown Author" w:date="2015-04-10T14:57:00Z">
               <w:r>
                 <w:rPr/>
                 <w:t>12</w:t>
               </w:r>
             </w:ins>
-            <w:ins w:id="212" w:author="Unknown Author" w:date="2015-04-10T14:57:00Z">
+            <w:ins w:id="215" w:author="Unknown Author" w:date="2015-04-10T14:57:00Z">
               <w:r>
                 <w:rPr/>
                 <w:t>2</w:t>
@@ -10842,13 +10864,13 @@
               <w:pStyle w:val="TableContents"/>
               <w:rPr/>
             </w:pPr>
-            <w:ins w:id="213" w:author="Unknown Author" w:date="2015-04-10T14:57:00Z">
+            <w:ins w:id="216" w:author="Unknown Author" w:date="2015-04-10T14:57:00Z">
               <w:r>
                 <w:rPr/>
                 <w:t>12</w:t>
               </w:r>
             </w:ins>
-            <w:ins w:id="214" w:author="Unknown Author" w:date="2015-04-10T14:57:00Z">
+            <w:ins w:id="217" w:author="Unknown Author" w:date="2015-04-10T14:57:00Z">
               <w:r>
                 <w:rPr/>
                 <w:t>3</w:t>
@@ -10875,7 +10897,7 @@
               <w:pStyle w:val="TableContents"/>
               <w:rPr/>
             </w:pPr>
-            <w:ins w:id="215" w:author="Unknown Author" w:date="2015-04-10T14:57:00Z">
+            <w:ins w:id="218" w:author="Unknown Author" w:date="2015-04-10T14:57:00Z">
               <w:r>
                 <w:rPr/>
                 <w:t>4</w:t>
@@ -10887,7 +10909,7 @@
               <w:pStyle w:val="TableContents"/>
               <w:rPr/>
             </w:pPr>
-            <w:ins w:id="216" w:author="Unknown Author" w:date="2015-04-10T14:57:00Z">
+            <w:ins w:id="219" w:author="Unknown Author" w:date="2015-04-10T14:57:00Z">
               <w:r>
                 <w:rPr/>
                 <w:t>1</w:t>
@@ -10939,7 +10961,7 @@
               <w:pStyle w:val="TableContents"/>
               <w:rPr/>
             </w:pPr>
-            <w:del w:id="217" w:author="Unknown Author" w:date="2015-04-10T14:57:00Z">
+            <w:del w:id="220" w:author="Unknown Author" w:date="2015-04-10T14:57:00Z">
               <w:r>
                 <w:rPr/>
                 <w:delText>121</w:delText>
@@ -10951,7 +10973,7 @@
               <w:pStyle w:val="TableContents"/>
               <w:rPr/>
             </w:pPr>
-            <w:del w:id="218" w:author="Unknown Author" w:date="2015-04-10T14:57:00Z">
+            <w:del w:id="221" w:author="Unknown Author" w:date="2015-04-10T14:57:00Z">
               <w:r>
                 <w:rPr/>
                 <w:delText>122</w:delText>
@@ -10978,7 +11000,7 @@
               <w:pStyle w:val="TableContents"/>
               <w:rPr/>
             </w:pPr>
-            <w:del w:id="219" w:author="Unknown Author" w:date="2015-04-10T14:57:00Z">
+            <w:del w:id="222" w:author="Unknown Author" w:date="2015-04-10T14:57:00Z">
               <w:r>
                 <w:rPr/>
                 <w:delText>4</w:delText>
@@ -10990,7 +11012,7 @@
               <w:pStyle w:val="TableContents"/>
               <w:rPr/>
             </w:pPr>
-            <w:del w:id="220" w:author="Unknown Author" w:date="2015-04-10T14:57:00Z">
+            <w:del w:id="223" w:author="Unknown Author" w:date="2015-04-10T14:57:00Z">
               <w:r>
                 <w:rPr/>
                 <w:delText>1</w:delText>
@@ -11049,7 +11071,7 @@
                 <w:sz w:val="24"/>
               </w:rPr>
             </w:pPr>
-            <w:ins w:id="221" w:author="Unknown Author" w:date="2015-04-10T15:21:00Z">
+            <w:ins w:id="224" w:author="Unknown Author" w:date="2015-04-10T15:21:00Z">
               <w:r>
                 <w:rPr/>
                 <w:t>37</w:t>
@@ -11101,14 +11123,14 @@
               <w:pStyle w:val="TableContents"/>
               <w:rPr/>
             </w:pPr>
-            <w:ins w:id="222" w:author="Unknown Author" w:date="2015-04-10T14:57:00Z">
+            <w:ins w:id="225" w:author="Unknown Author" w:date="2015-04-10T14:57:00Z">
               <w:commentRangeStart w:id="32"/>
               <w:r>
                 <w:rPr/>
                 <w:t>12</w:t>
               </w:r>
             </w:ins>
-            <w:ins w:id="223" w:author="Unknown Author" w:date="2015-04-12T17:06:00Z">
+            <w:ins w:id="226" w:author="Unknown Author" w:date="2015-04-12T17:06:00Z">
               <w:r>
                 <w:rPr/>
                 <w:t>3</w:t>
@@ -11142,7 +11164,7 @@
               <w:pStyle w:val="TableContents"/>
               <w:rPr/>
             </w:pPr>
-            <w:ins w:id="224" w:author="Unknown Author" w:date="2015-04-10T14:57:00Z">
+            <w:ins w:id="227" w:author="Unknown Author" w:date="2015-04-10T14:57:00Z">
               <w:r>
                 <w:rPr/>
                 <w:t>Fig. 6.1</w:t>
@@ -11194,13 +11216,13 @@
               <w:pStyle w:val="TableContents"/>
               <w:rPr/>
             </w:pPr>
-            <w:del w:id="225" w:author="Alun Preece" w:date="2015-04-10T14:30:00Z">
+            <w:del w:id="228" w:author="Alun Preece" w:date="2015-04-10T14:30:00Z">
               <w:r>
                 <w:rPr/>
                 <w:delText>122</w:delText>
               </w:r>
             </w:del>
-            <w:del w:id="226" w:author="Unknown Author" w:date="2015-04-10T14:57:00Z">
+            <w:del w:id="229" w:author="Unknown Author" w:date="2015-04-10T14:57:00Z">
               <w:r>
                 <w:rPr/>
                 <w:delText>123</w:delText>
@@ -11231,7 +11253,7 @@
               <w:pStyle w:val="TableContents"/>
               <w:rPr/>
             </w:pPr>
-            <w:del w:id="227" w:author="Unknown Author" w:date="2015-04-10T14:57:00Z">
+            <w:del w:id="230" w:author="Unknown Author" w:date="2015-04-10T14:57:00Z">
               <w:r>
                 <w:rPr/>
                 <w:delText>Fig. 6.1</w:delText>
@@ -11290,7 +11312,7 @@
                 <w:sz w:val="24"/>
               </w:rPr>
             </w:pPr>
-            <w:ins w:id="228" w:author="Unknown Author" w:date="2015-04-10T15:22:00Z">
+            <w:ins w:id="231" w:author="Unknown Author" w:date="2015-04-10T15:22:00Z">
               <w:r>
                 <w:rPr/>
                 <w:t>38</w:t>
@@ -11352,13 +11374,13 @@
               <w:pStyle w:val="TableContents"/>
               <w:rPr/>
             </w:pPr>
-            <w:ins w:id="229" w:author="Unknown Author" w:date="2015-04-10T14:57:00Z">
+            <w:ins w:id="232" w:author="Unknown Author" w:date="2015-04-10T14:57:00Z">
               <w:r>
                 <w:rPr/>
                 <w:t>12</w:t>
               </w:r>
             </w:ins>
-            <w:ins w:id="230" w:author="Unknown Author" w:date="2015-04-10T14:57:00Z">
+            <w:ins w:id="233" w:author="Unknown Author" w:date="2015-04-10T14:57:00Z">
               <w:r>
                 <w:rPr/>
                 <w:t>6</w:t>
@@ -11385,7 +11407,7 @@
               <w:pStyle w:val="TableContents"/>
               <w:rPr/>
             </w:pPr>
-            <w:ins w:id="231" w:author="Unknown Author" w:date="2015-04-10T14:57:00Z">
+            <w:ins w:id="234" w:author="Unknown Author" w:date="2015-04-10T14:57:00Z">
               <w:r>
                 <w:rPr/>
                 <w:t>1</w:t>
@@ -11461,7 +11483,7 @@
               <w:pStyle w:val="TableContents"/>
               <w:rPr/>
             </w:pPr>
-            <w:del w:id="232" w:author="Unknown Author" w:date="2015-04-10T14:57:00Z">
+            <w:del w:id="235" w:author="Unknown Author" w:date="2015-04-10T14:57:00Z">
               <w:r>
                 <w:rPr/>
                 <w:delText>125</w:delText>
@@ -11488,7 +11510,7 @@
               <w:pStyle w:val="TableContents"/>
               <w:rPr/>
             </w:pPr>
-            <w:del w:id="233" w:author="Unknown Author" w:date="2015-04-10T14:57:00Z">
+            <w:del w:id="236" w:author="Unknown Author" w:date="2015-04-10T14:57:00Z">
               <w:r>
                 <w:rPr/>
                 <w:delText>1</w:delText>
@@ -11547,7 +11569,7 @@
                 <w:sz w:val="24"/>
               </w:rPr>
             </w:pPr>
-            <w:ins w:id="234" w:author="Unknown Author" w:date="2015-04-10T15:22:00Z">
+            <w:ins w:id="237" w:author="Unknown Author" w:date="2015-04-10T15:22:00Z">
               <w:r>
                 <w:rPr/>
                 <w:t>39</w:t>
@@ -11609,13 +11631,13 @@
               <w:pStyle w:val="TableContents"/>
               <w:rPr/>
             </w:pPr>
-            <w:ins w:id="235" w:author="Unknown Author" w:date="2015-04-10T14:57:00Z">
+            <w:ins w:id="238" w:author="Unknown Author" w:date="2015-04-10T14:57:00Z">
               <w:r>
                 <w:rPr/>
                 <w:t>13</w:t>
               </w:r>
             </w:ins>
-            <w:ins w:id="236" w:author="Unknown Author" w:date="2015-04-10T14:57:00Z">
+            <w:ins w:id="239" w:author="Unknown Author" w:date="2015-04-10T14:57:00Z">
               <w:r>
                 <w:rPr/>
                 <w:t>1</w:t>
@@ -11642,13 +11664,13 @@
               <w:pStyle w:val="TableContents"/>
               <w:rPr/>
             </w:pPr>
-            <w:ins w:id="237" w:author="Unknown Author" w:date="2015-04-10T14:57:00Z">
+            <w:ins w:id="240" w:author="Unknown Author" w:date="2015-04-10T14:57:00Z">
               <w:r>
                 <w:rPr/>
                 <w:t>Listing 6.</w:t>
               </w:r>
             </w:ins>
-            <w:ins w:id="238" w:author="Unknown Author" w:date="2015-04-10T16:01:00Z">
+            <w:ins w:id="241" w:author="Unknown Author" w:date="2015-04-10T16:01:00Z">
               <w:r>
                 <w:rPr/>
                 <w:t>1</w:t>
@@ -11700,7 +11722,7 @@
               <w:pStyle w:val="TableContents"/>
               <w:rPr/>
             </w:pPr>
-            <w:del w:id="239" w:author="Unknown Author" w:date="2015-04-10T14:57:00Z">
+            <w:del w:id="242" w:author="Unknown Author" w:date="2015-04-10T14:57:00Z">
               <w:r>
                 <w:rPr/>
                 <w:delText>130</w:delText>
@@ -11727,7 +11749,7 @@
               <w:pStyle w:val="TableContents"/>
               <w:rPr/>
             </w:pPr>
-            <w:del w:id="240" w:author="Unknown Author" w:date="2015-04-10T14:57:00Z">
+            <w:del w:id="243" w:author="Unknown Author" w:date="2015-04-10T14:57:00Z">
               <w:r>
                 <w:rPr/>
                 <w:delText>Listing 6.4</w:delText>
@@ -11786,7 +11808,7 @@
                 <w:sz w:val="24"/>
               </w:rPr>
             </w:pPr>
-            <w:ins w:id="241" w:author="Unknown Author" w:date="2015-04-10T15:22:00Z">
+            <w:ins w:id="244" w:author="Unknown Author" w:date="2015-04-10T15:22:00Z">
               <w:r>
                 <w:rPr/>
                 <w:t>40</w:t>
@@ -11848,7 +11870,7 @@
               <w:pStyle w:val="TableContents"/>
               <w:rPr/>
             </w:pPr>
-            <w:ins w:id="242" w:author="Unknown Author" w:date="2015-04-10T14:57:00Z">
+            <w:ins w:id="245" w:author="Unknown Author" w:date="2015-04-10T14:57:00Z">
               <w:r>
                 <w:rPr/>
                 <w:t>135</w:t>
@@ -11875,7 +11897,7 @@
               <w:pStyle w:val="TableContents"/>
               <w:rPr/>
             </w:pPr>
-            <w:ins w:id="243" w:author="Unknown Author" w:date="2015-04-10T14:57:00Z">
+            <w:ins w:id="246" w:author="Unknown Author" w:date="2015-04-10T14:57:00Z">
               <w:r>
                 <w:rPr/>
                 <w:t>3</w:t>
@@ -11902,7 +11924,7 @@
               <w:pStyle w:val="TableContents"/>
               <w:rPr/>
             </w:pPr>
-            <w:ins w:id="244" w:author="Unknown Author" w:date="2015-04-10T15:34:00Z">
+            <w:ins w:id="247" w:author="Unknown Author" w:date="2015-04-10T15:34:00Z">
               <w:r>
                 <w:rPr>
                   <w:u w:val="single"/>
@@ -11910,7 +11932,7 @@
                 <w:t>Using the Weka package \cite{hall2009weka}, we initially constructed a J48 decision tree (an</w:t>
               </w:r>
             </w:ins>
-            <w:ins w:id="245" w:author="Unknown Author" w:date="2015-04-10T15:34:00Z">
+            <w:ins w:id="248" w:author="Unknown Author" w:date="2015-04-10T15:34:00Z">
               <w:r>
                 <w:rPr/>
                 <w:t xml:space="preserve"> open source Java implementation of the C4.5 algorithm \cite{quinlan93}) but found that the accuracy was only 27\% and the rules extracted from the model related to individual times that had only seen a single observation. From this, we then used a decision table \cite{Kohavi1995} within Weka that created a model yielding an accuracy of 53\%. We used the resulting model to extract a collection of 281 rules that could be run on a DC node. Figure \ref{imp:lst:rule1} shows a rule that was created from the output. This rule checks the time of capture for the observation, the temperature and the moonphase; which has been converted into a numeric value. If the temperature is fewer than 26 degrees and the time is between 3pm and midnight, then there is a 25\% chance of the species classification being a goat. The if-statements are executed in order and the classification that matches the properties of the observation, and has the highest percentage chance, is forwarded to a DP node.</w:t>
@@ -11937,7 +11959,7 @@
               <w:pStyle w:val="TableContents"/>
               <w:rPr/>
             </w:pPr>
-            <w:ins w:id="246" w:author="Unknown Author" w:date="2015-04-10T15:34:00Z">
+            <w:ins w:id="249" w:author="Unknown Author" w:date="2015-04-10T15:34:00Z">
               <w:r>
                 <w:rPr/>
                 <w:tab/>
@@ -11952,7 +11974,7 @@
               <w:pStyle w:val="TableContents"/>
               <w:rPr/>
             </w:pPr>
-            <w:ins w:id="247" w:author="Unknown Author" w:date="2015-04-10T15:34:00Z">
+            <w:ins w:id="250" w:author="Unknown Author" w:date="2015-04-10T15:34:00Z">
               <w:r>
                 <w:rPr/>
                 <w:t xml:space="preserve">            </w:t>
@@ -11964,19 +11986,19 @@
               <w:pStyle w:val="TableContents"/>
               <w:rPr/>
             </w:pPr>
-            <w:ins w:id="248" w:author="Unknown Author" w:date="2015-04-10T15:34:00Z">
+            <w:ins w:id="251" w:author="Unknown Author" w:date="2015-04-10T15:34:00Z">
               <w:r>
                 <w:rPr/>
                 <w:t xml:space="preserve">            </w:t>
               </w:r>
             </w:ins>
-            <w:ins w:id="249" w:author="Unknown Author" w:date="2015-04-10T15:34:00Z">
+            <w:ins w:id="252" w:author="Unknown Author" w:date="2015-04-10T15:34:00Z">
               <w:r>
                 <w:rPr/>
                 <w:t xml:space="preserve">Because the features used to generate the rules are available in every observation, and do not require any external information, DC nodes are able to process the series of if-statements quickly. This method of knowledge-processing comes at the cost of accuracy, when compared to using existing data, image processing and/or a dynamic knowledge base, but the speed and simplicity of these rules mean that they can be used by almost any node, regardless of computational capability. </w:t>
               </w:r>
             </w:ins>
-            <w:del w:id="250" w:author="Unknown Author" w:date="2015-04-10T15:34:00Z">
+            <w:del w:id="253" w:author="Unknown Author" w:date="2015-04-10T15:34:00Z">
               <w:r>
                 <w:rPr/>
                 <w:delText>I have included more detail with how Weka was used, the classifiers tried and the accuracy when run over the dataset within SQL.</w:delText>
@@ -12007,13 +12029,13 @@
               <w:pStyle w:val="TableContents"/>
               <w:rPr/>
             </w:pPr>
-            <w:del w:id="251" w:author="Alun Preece" w:date="2015-04-10T14:32:00Z">
+            <w:del w:id="254" w:author="Alun Preece" w:date="2015-04-10T14:32:00Z">
               <w:r>
                 <w:rPr/>
                 <w:delText>134</w:delText>
               </w:r>
             </w:del>
-            <w:del w:id="252" w:author="Unknown Author" w:date="2015-04-10T14:57:00Z">
+            <w:del w:id="255" w:author="Unknown Author" w:date="2015-04-10T14:57:00Z">
               <w:r>
                 <w:rPr/>
                 <w:delText>135</w:delText>
@@ -12040,7 +12062,7 @@
               <w:pStyle w:val="TableContents"/>
               <w:rPr/>
             </w:pPr>
-            <w:del w:id="253" w:author="Unknown Author" w:date="2015-04-10T14:57:00Z">
+            <w:del w:id="256" w:author="Unknown Author" w:date="2015-04-10T14:57:00Z">
               <w:r>
                 <w:rPr/>
                 <w:delText>3</w:delText>
@@ -12099,7 +12121,7 @@
                 <w:sz w:val="24"/>
               </w:rPr>
             </w:pPr>
-            <w:ins w:id="254" w:author="Unknown Author" w:date="2015-04-10T15:22:00Z">
+            <w:ins w:id="257" w:author="Unknown Author" w:date="2015-04-10T15:22:00Z">
               <w:r>
                 <w:rPr/>
                 <w:t>41</w:t>
@@ -12161,13 +12183,13 @@
               <w:pStyle w:val="TableContents"/>
               <w:rPr/>
             </w:pPr>
-            <w:ins w:id="255" w:author="Unknown Author" w:date="2015-04-10T15:33:00Z">
+            <w:ins w:id="258" w:author="Unknown Author" w:date="2015-04-10T15:33:00Z">
               <w:r>
                 <w:rPr/>
                 <w:t>13</w:t>
               </w:r>
             </w:ins>
-            <w:ins w:id="256" w:author="Unknown Author" w:date="2015-04-12T17:07:00Z">
+            <w:ins w:id="259" w:author="Unknown Author" w:date="2015-04-12T17:07:00Z">
               <w:r>
                 <w:rPr/>
                 <w:t>3</w:t>
@@ -12197,7 +12219,7 @@
                 <w:sz w:val="24"/>
               </w:rPr>
             </w:pPr>
-            <w:ins w:id="257" w:author="Unknown Author" w:date="2015-04-10T15:33:00Z">
+            <w:ins w:id="260" w:author="Unknown Author" w:date="2015-04-10T15:33:00Z">
               <w:r>
                 <w:rPr/>
                 <w:t>1</w:t>
@@ -12227,13 +12249,13 @@
                 <w:sz w:val="24"/>
               </w:rPr>
             </w:pPr>
-            <w:ins w:id="258" w:author="Unknown Author" w:date="2015-04-10T15:32:00Z">
+            <w:ins w:id="261" w:author="Unknown Author" w:date="2015-04-10T15:32:00Z">
               <w:r>
                 <w:rPr/>
                 <w:t>I have changed the interviews to be from the same person (originally they were 2 different researchers) and indicated where they correspo</w:t>
               </w:r>
             </w:ins>
-            <w:ins w:id="259" w:author="Unknown Author" w:date="2015-04-10T15:33:00Z">
+            <w:ins w:id="262" w:author="Unknown Author" w:date="2015-04-10T15:33:00Z">
               <w:r>
                 <w:rPr/>
                 <w:t>nd.</w:t>
@@ -12353,7 +12375,7 @@
                 <w:sz w:val="24"/>
               </w:rPr>
             </w:pPr>
-            <w:ins w:id="260" w:author="Unknown Author" w:date="2015-04-10T15:22:00Z">
+            <w:ins w:id="263" w:author="Unknown Author" w:date="2015-04-10T15:22:00Z">
               <w:r>
                 <w:rPr/>
                 <w:t>42</w:t>
@@ -12415,7 +12437,7 @@
               <w:pStyle w:val="TableContents"/>
               <w:rPr/>
             </w:pPr>
-            <w:ins w:id="261" w:author="Unknown Author" w:date="2015-04-12T17:07:00Z">
+            <w:ins w:id="264" w:author="Unknown Author" w:date="2015-04-12T17:07:00Z">
               <w:r>
                 <w:rPr/>
                 <w:t>133</w:t>
@@ -12596,7 +12618,7 @@
                 <w:sz w:val="24"/>
               </w:rPr>
             </w:pPr>
-            <w:ins w:id="262" w:author="Unknown Author" w:date="2015-04-10T15:22:00Z">
+            <w:ins w:id="265" w:author="Unknown Author" w:date="2015-04-10T15:22:00Z">
               <w:r>
                 <w:rPr/>
                 <w:t>43</w:t>
@@ -12648,13 +12670,13 @@
               <w:pStyle w:val="TableContents"/>
               <w:rPr/>
             </w:pPr>
-            <w:ins w:id="263" w:author="Unknown Author" w:date="2015-04-10T14:57:00Z">
+            <w:ins w:id="266" w:author="Unknown Author" w:date="2015-04-10T14:57:00Z">
               <w:r>
                 <w:rPr/>
                 <w:t>13</w:t>
               </w:r>
             </w:ins>
-            <w:ins w:id="264" w:author="Unknown Author" w:date="2015-04-10T14:57:00Z">
+            <w:ins w:id="267" w:author="Unknown Author" w:date="2015-04-10T14:57:00Z">
               <w:r>
                 <w:rPr/>
                 <w:t>5</w:t>
@@ -12681,7 +12703,7 @@
               <w:pStyle w:val="TableContents"/>
               <w:rPr/>
             </w:pPr>
-            <w:ins w:id="265" w:author="Unknown Author" w:date="2015-04-10T14:57:00Z">
+            <w:ins w:id="268" w:author="Unknown Author" w:date="2015-04-10T14:57:00Z">
               <w:r>
                 <w:rPr/>
                 <w:t>3</w:t>
@@ -12732,7 +12754,7 @@
               <w:pStyle w:val="TableContents"/>
               <w:rPr/>
             </w:pPr>
-            <w:del w:id="266" w:author="Unknown Author" w:date="2015-04-10T14:57:00Z">
+            <w:del w:id="269" w:author="Unknown Author" w:date="2015-04-10T14:57:00Z">
               <w:r>
                 <w:rPr/>
                 <w:delText>134</w:delText>
@@ -12759,7 +12781,7 @@
               <w:pStyle w:val="TableContents"/>
               <w:rPr/>
             </w:pPr>
-            <w:del w:id="267" w:author="Unknown Author" w:date="2015-04-10T14:57:00Z">
+            <w:del w:id="270" w:author="Unknown Author" w:date="2015-04-10T14:57:00Z">
               <w:r>
                 <w:rPr/>
                 <w:delText>3</w:delText>
@@ -12818,7 +12840,7 @@
                 <w:sz w:val="24"/>
               </w:rPr>
             </w:pPr>
-            <w:ins w:id="268" w:author="Unknown Author" w:date="2015-04-10T15:22:00Z">
+            <w:ins w:id="271" w:author="Unknown Author" w:date="2015-04-10T15:22:00Z">
               <w:r>
                 <w:rPr/>
                 <w:t>44</w:t>
@@ -12890,13 +12912,13 @@
               <w:pStyle w:val="TableContents"/>
               <w:rPr/>
             </w:pPr>
-            <w:ins w:id="269" w:author="Unknown Author" w:date="2015-04-12T16:24:00Z">
+            <w:ins w:id="272" w:author="Unknown Author" w:date="2015-04-12T16:24:00Z">
               <w:r>
                 <w:rPr/>
                 <w:t>16</w:t>
               </w:r>
             </w:ins>
-            <w:ins w:id="270" w:author="Unknown Author" w:date="2015-04-12T16:24:00Z">
+            <w:ins w:id="273" w:author="Unknown Author" w:date="2015-04-12T16:24:00Z">
               <w:r>
                 <w:rPr/>
                 <w:t>2</w:t>
@@ -12923,7 +12945,7 @@
               <w:pStyle w:val="TableContents"/>
               <w:rPr/>
             </w:pPr>
-            <w:ins w:id="271" w:author="Unknown Author" w:date="2015-04-12T16:24:00Z">
+            <w:ins w:id="274" w:author="Unknown Author" w:date="2015-04-12T16:24:00Z">
               <w:r>
                 <w:rPr/>
                 <w:t>3</w:t>
@@ -12950,7 +12972,7 @@
               <w:pStyle w:val="TableContents"/>
               <w:rPr/>
             </w:pPr>
-            <w:ins w:id="272" w:author="Unknown Author" w:date="2015-04-12T16:23:00Z">
+            <w:ins w:id="275" w:author="Unknown Author" w:date="2015-04-12T16:23:00Z">
               <w:r>
                 <w:rPr/>
                 <w:t>In Chapter 7, we explain the implementation and results of our simulations to model an ideal deployment of K-HAS. We model every variable of the network on existing data collected from our motivating scenario and show that the delivery of interesting observations can be effectively halved from almost 120 hours (for central and no processing) down to 64 hours for HK-HK-NK or 80 hours for K-HAS.</w:t>
@@ -12962,7 +12984,7 @@
               <w:pStyle w:val="TableContents"/>
               <w:rPr/>
             </w:pPr>
-            <w:ins w:id="273" w:author="Unknown Author" w:date="2015-04-12T16:23:00Z">
+            <w:ins w:id="276" w:author="Unknown Author" w:date="2015-04-12T16:23:00Z">
               <w:r>
                 <w:rPr/>
                 <w:t>% hours by more than four hundred hours, when compared to the current manual solution.</w:t>
@@ -12974,7 +12996,7 @@
               <w:pStyle w:val="TableContents"/>
               <w:rPr/>
             </w:pPr>
-            <w:ins w:id="274" w:author="Unknown Author" w:date="2015-04-12T16:23:00Z">
+            <w:ins w:id="277" w:author="Unknown Author" w:date="2015-04-12T16:23:00Z">
               <w:r>
                 <w:rPr/>
                 <w:t xml:space="preserve">We also outline how the network is able to prioritise data that it believes to be interesting, using a priority queue mechanism that delays data it believes to be empty. </w:t>
@@ -13081,7 +13103,7 @@
                 <w:sz w:val="24"/>
               </w:rPr>
             </w:pPr>
-            <w:ins w:id="275" w:author="Unknown Author" w:date="2015-04-10T15:22:00Z">
+            <w:ins w:id="278" w:author="Unknown Author" w:date="2015-04-10T15:22:00Z">
               <w:r>
                 <w:rPr/>
                 <w:t>45</w:t>

</xml_diff>